<commit_message>
put some smoothing on cv
</commit_message>
<xml_diff>
--- a/CV Ivan Strazhevich.docx
+++ b/CV Ivan Strazhevich.docx
@@ -475,19 +475,7 @@
                 <w:rPr>
                   <w:color w:val="548DD4" w:themeColor="text2" w:themeTint="99"/>
                 </w:rPr>
-                <w:t>ww</w:t>
-              </w:r>
-              <w:r>
-                <w:rPr>
-                  <w:color w:val="548DD4" w:themeColor="text2" w:themeTint="99"/>
-                </w:rPr>
-                <w:t>w</w:t>
-              </w:r>
-              <w:r>
-                <w:rPr>
-                  <w:color w:val="548DD4" w:themeColor="text2" w:themeTint="99"/>
-                </w:rPr>
-                <w:t>.linkedin.com/in/ivan-strazhevich-658b54148/</w:t>
+                <w:t>www.linkedin.com/in/ivan-strazhevich-658b54148/</w:t>
               </w:r>
             </w:hyperlink>
             <w:r>
@@ -823,6 +811,20 @@
           <w:szCs w:val="24"/>
         </w:rPr>
       </w:pPr>
+    </w:p>
+    <w:p>
+      <w:pPr>
+        <w:pStyle w:val="Title"/>
+        <w:spacing w:after="120"/>
+        <w:jc w:val="left"/>
+        <w:rPr>
+          <w:rFonts w:ascii="Tahoma" w:hAnsi="Tahoma" w:cs="Tahoma"/>
+          <w:b w:val="0"/>
+          <w:color w:val="2E74B5"/>
+          <w:sz w:val="24"/>
+          <w:szCs w:val="24"/>
+        </w:rPr>
+      </w:pPr>
       <w:r>
         <w:rPr>
           <w:rFonts w:ascii="Tahoma" w:hAnsi="Tahoma" w:cs="Tahoma"/>
@@ -836,7 +838,7 @@
     </w:p>
     <w:tbl>
       <w:tblPr>
-        <w:tblW w:w="10206" w:type="dxa"/>
+        <w:tblW w:w="10086" w:type="dxa"/>
         <w:jc w:val="center"/>
         <w:tblBorders>
           <w:top w:val="dotted" w:sz="4" w:space="0" w:color="auto"/>
@@ -852,16 +854,16 @@
         <w:tblLook w:val="04A0" w:firstRow="1" w:lastRow="0" w:firstColumn="1" w:lastColumn="0" w:noHBand="0" w:noVBand="1"/>
       </w:tblPr>
       <w:tblGrid>
-        <w:gridCol w:w="10206"/>
+        <w:gridCol w:w="10086"/>
       </w:tblGrid>
       <w:tr>
         <w:trPr>
-          <w:trHeight w:val="1533"/>
+          <w:trHeight w:val="842"/>
           <w:jc w:val="center"/>
         </w:trPr>
         <w:tc>
           <w:tcPr>
-            <w:tcW w:w="10098" w:type="dxa"/>
+            <w:tcW w:w="10086" w:type="dxa"/>
             <w:tcBorders>
               <w:top w:val="nil"/>
               <w:left w:val="nil"/>
@@ -1163,7 +1165,7 @@
                 <w:sz w:val="20"/>
                 <w:lang w:val="en-US"/>
               </w:rPr>
-              <w:t xml:space="preserve"> Java </w:t>
+              <w:t xml:space="preserve"> </w:t>
             </w:r>
             <w:r>
               <w:rPr>
@@ -1173,7 +1175,7 @@
                 <w:sz w:val="20"/>
                 <w:lang w:val="en-US"/>
               </w:rPr>
-              <w:t xml:space="preserve">SE, </w:t>
+              <w:t xml:space="preserve">Java </w:t>
             </w:r>
             <w:r>
               <w:rPr>
@@ -1203,6 +1205,26 @@
                 <w:sz w:val="20"/>
                 <w:lang w:val="en-US"/>
               </w:rPr>
+              <w:t xml:space="preserve"> JSF</w:t>
+            </w:r>
+            <w:r>
+              <w:rPr>
+                <w:rFonts w:ascii="Tahoma" w:hAnsi="Tahoma" w:cs="Tahoma"/>
+                <w:b/>
+                <w:color w:val="595959"/>
+                <w:sz w:val="20"/>
+                <w:lang w:val="en-US"/>
+              </w:rPr>
+              <w:t>,</w:t>
+            </w:r>
+            <w:r>
+              <w:rPr>
+                <w:rFonts w:ascii="Tahoma" w:hAnsi="Tahoma" w:cs="Tahoma"/>
+                <w:b/>
+                <w:color w:val="595959"/>
+                <w:sz w:val="20"/>
+                <w:lang w:val="en-US"/>
+              </w:rPr>
               <w:t xml:space="preserve"> </w:t>
             </w:r>
             <w:r>
@@ -1213,7 +1235,7 @@
                 <w:sz w:val="20"/>
                 <w:lang w:val="en-US"/>
               </w:rPr>
-              <w:t xml:space="preserve"> JSP</w:t>
+              <w:t xml:space="preserve">Spring, </w:t>
             </w:r>
             <w:r>
               <w:rPr>
@@ -1223,7 +1245,7 @@
                 <w:sz w:val="20"/>
                 <w:lang w:val="en-US"/>
               </w:rPr>
-              <w:t>,</w:t>
+              <w:t>Hi</w:t>
             </w:r>
             <w:r>
               <w:rPr>
@@ -1233,287 +1255,7 @@
                 <w:sz w:val="20"/>
                 <w:lang w:val="en-US"/>
               </w:rPr>
-              <w:t xml:space="preserve"> JSF</w:t>
-            </w:r>
-            <w:r>
-              <w:rPr>
-                <w:rFonts w:ascii="Tahoma" w:hAnsi="Tahoma" w:cs="Tahoma"/>
-                <w:b/>
-                <w:color w:val="595959"/>
-                <w:sz w:val="20"/>
-                <w:lang w:val="en-US"/>
-              </w:rPr>
-              <w:t>,</w:t>
-            </w:r>
-            <w:r>
-              <w:rPr>
-                <w:rFonts w:ascii="Tahoma" w:hAnsi="Tahoma" w:cs="Tahoma"/>
-                <w:b/>
-                <w:color w:val="595959"/>
-                <w:sz w:val="20"/>
-                <w:lang w:val="en-US"/>
-              </w:rPr>
-              <w:t xml:space="preserve"> HTML5</w:t>
-            </w:r>
-            <w:r>
-              <w:rPr>
-                <w:rFonts w:ascii="Tahoma" w:hAnsi="Tahoma" w:cs="Tahoma"/>
-                <w:b/>
-                <w:color w:val="595959"/>
-                <w:sz w:val="20"/>
-                <w:lang w:val="en-US"/>
-              </w:rPr>
-              <w:t>,</w:t>
-            </w:r>
-            <w:r>
-              <w:rPr>
-                <w:rFonts w:ascii="Tahoma" w:hAnsi="Tahoma" w:cs="Tahoma"/>
-                <w:b/>
-                <w:color w:val="595959"/>
-                <w:sz w:val="20"/>
-                <w:lang w:val="en-US"/>
-              </w:rPr>
-              <w:t xml:space="preserve"> Java Servlets</w:t>
-            </w:r>
-            <w:r>
-              <w:rPr>
-                <w:rFonts w:ascii="Tahoma" w:hAnsi="Tahoma" w:cs="Tahoma"/>
-                <w:b/>
-                <w:color w:val="595959"/>
-                <w:sz w:val="20"/>
-                <w:lang w:val="en-US"/>
-              </w:rPr>
-              <w:t>,</w:t>
-            </w:r>
-            <w:r>
-              <w:rPr>
-                <w:rFonts w:ascii="Tahoma" w:hAnsi="Tahoma" w:cs="Tahoma"/>
-                <w:b/>
-                <w:color w:val="595959"/>
-                <w:sz w:val="20"/>
-                <w:lang w:val="en-US"/>
-              </w:rPr>
-              <w:t xml:space="preserve">  Spring Framework </w:t>
-            </w:r>
-            <w:r>
-              <w:rPr>
-                <w:rFonts w:ascii="Tahoma" w:hAnsi="Tahoma" w:cs="Tahoma"/>
-                <w:b/>
-                <w:color w:val="595959"/>
-                <w:sz w:val="20"/>
-                <w:lang w:val="en-US"/>
-              </w:rPr>
-              <w:t>,</w:t>
-            </w:r>
-            <w:r>
-              <w:rPr>
-                <w:rFonts w:ascii="Tahoma" w:hAnsi="Tahoma" w:cs="Tahoma"/>
-                <w:b/>
-                <w:color w:val="595959"/>
-                <w:sz w:val="20"/>
-                <w:lang w:val="en-US"/>
-              </w:rPr>
-              <w:t xml:space="preserve"> EJB</w:t>
-            </w:r>
-            <w:r>
-              <w:rPr>
-                <w:rFonts w:ascii="Tahoma" w:hAnsi="Tahoma" w:cs="Tahoma"/>
-                <w:b/>
-                <w:color w:val="595959"/>
-                <w:sz w:val="20"/>
-                <w:lang w:val="en-US"/>
-              </w:rPr>
-              <w:t>,</w:t>
-            </w:r>
-            <w:r>
-              <w:rPr>
-                <w:rFonts w:ascii="Tahoma" w:hAnsi="Tahoma" w:cs="Tahoma"/>
-                <w:b/>
-                <w:color w:val="595959"/>
-                <w:sz w:val="20"/>
-                <w:lang w:val="en-US"/>
-              </w:rPr>
-              <w:t xml:space="preserve">  Hi</w:t>
-            </w:r>
-            <w:r>
-              <w:rPr>
-                <w:rFonts w:ascii="Tahoma" w:hAnsi="Tahoma" w:cs="Tahoma"/>
-                <w:b/>
-                <w:color w:val="595959"/>
-                <w:sz w:val="20"/>
-                <w:lang w:val="en-US"/>
-              </w:rPr>
-              <w:t>bernate ORM</w:t>
-            </w:r>
-            <w:r>
-              <w:rPr>
-                <w:rFonts w:ascii="Tahoma" w:hAnsi="Tahoma" w:cs="Tahoma"/>
-                <w:b/>
-                <w:color w:val="595959"/>
-                <w:sz w:val="20"/>
-                <w:lang w:val="en-US"/>
-              </w:rPr>
-              <w:t>,</w:t>
-            </w:r>
-            <w:r>
-              <w:rPr>
-                <w:rFonts w:ascii="Tahoma" w:hAnsi="Tahoma" w:cs="Tahoma"/>
-                <w:b/>
-                <w:color w:val="595959"/>
-                <w:sz w:val="20"/>
-                <w:lang w:val="en-US"/>
-              </w:rPr>
-              <w:t xml:space="preserve">  JPA</w:t>
-            </w:r>
-            <w:r>
-              <w:rPr>
-                <w:rFonts w:ascii="Tahoma" w:hAnsi="Tahoma" w:cs="Tahoma"/>
-                <w:b/>
-                <w:color w:val="595959"/>
-                <w:sz w:val="20"/>
-                <w:lang w:val="en-US"/>
-              </w:rPr>
-              <w:t>,</w:t>
-            </w:r>
-            <w:r>
-              <w:rPr>
-                <w:rFonts w:ascii="Tahoma" w:hAnsi="Tahoma" w:cs="Tahoma"/>
-                <w:b/>
-                <w:color w:val="595959"/>
-                <w:sz w:val="20"/>
-                <w:lang w:val="en-US"/>
-              </w:rPr>
-              <w:t xml:space="preserve"> JDBC</w:t>
-            </w:r>
-            <w:r>
-              <w:rPr>
-                <w:rFonts w:ascii="Tahoma" w:hAnsi="Tahoma" w:cs="Tahoma"/>
-                <w:b/>
-                <w:color w:val="595959"/>
-                <w:sz w:val="20"/>
-                <w:lang w:val="en-US"/>
-              </w:rPr>
-              <w:t>,</w:t>
-            </w:r>
-            <w:r>
-              <w:rPr>
-                <w:rFonts w:ascii="Tahoma" w:hAnsi="Tahoma" w:cs="Tahoma"/>
-                <w:b/>
-                <w:color w:val="595959"/>
-                <w:sz w:val="20"/>
-                <w:lang w:val="en-US"/>
-              </w:rPr>
-              <w:t xml:space="preserve"> MySQL</w:t>
-            </w:r>
-            <w:r>
-              <w:rPr>
-                <w:rFonts w:ascii="Tahoma" w:hAnsi="Tahoma" w:cs="Tahoma"/>
-                <w:b/>
-                <w:color w:val="595959"/>
-                <w:sz w:val="20"/>
-                <w:lang w:val="en-US"/>
-              </w:rPr>
-              <w:t>,</w:t>
-            </w:r>
-            <w:r>
-              <w:rPr>
-                <w:rFonts w:ascii="Tahoma" w:hAnsi="Tahoma" w:cs="Tahoma"/>
-                <w:b/>
-                <w:color w:val="595959"/>
-                <w:sz w:val="20"/>
-                <w:lang w:val="en-US"/>
-              </w:rPr>
-              <w:t xml:space="preserve"> </w:t>
-            </w:r>
-            <w:r>
-              <w:rPr>
-                <w:rFonts w:ascii="Tahoma" w:hAnsi="Tahoma" w:cs="Tahoma"/>
-                <w:b/>
-                <w:color w:val="595959"/>
-                <w:sz w:val="20"/>
-                <w:lang w:val="en-US"/>
-              </w:rPr>
-              <w:t>PostgreSQL</w:t>
-            </w:r>
-            <w:r>
-              <w:rPr>
-                <w:rFonts w:ascii="Tahoma" w:hAnsi="Tahoma" w:cs="Tahoma"/>
-                <w:b/>
-                <w:color w:val="595959"/>
-                <w:sz w:val="20"/>
-                <w:lang w:val="en-US"/>
-              </w:rPr>
-              <w:t>,</w:t>
-            </w:r>
-            <w:r>
-              <w:rPr>
-                <w:rFonts w:ascii="Tahoma" w:hAnsi="Tahoma" w:cs="Tahoma"/>
-                <w:b/>
-                <w:color w:val="595959"/>
-                <w:sz w:val="20"/>
-                <w:lang w:val="en-US"/>
-              </w:rPr>
-              <w:t xml:space="preserve"> Git</w:t>
-            </w:r>
-            <w:r>
-              <w:rPr>
-                <w:rFonts w:ascii="Tahoma" w:hAnsi="Tahoma" w:cs="Tahoma"/>
-                <w:b/>
-                <w:color w:val="595959"/>
-                <w:sz w:val="20"/>
-                <w:lang w:val="en-US"/>
-              </w:rPr>
-              <w:t>,</w:t>
-            </w:r>
-            <w:r>
-              <w:rPr>
-                <w:rFonts w:ascii="Tahoma" w:hAnsi="Tahoma" w:cs="Tahoma"/>
-                <w:b/>
-                <w:color w:val="595959"/>
-                <w:sz w:val="20"/>
-                <w:lang w:val="en-US"/>
-              </w:rPr>
-              <w:t xml:space="preserve">  Apache Maven</w:t>
-            </w:r>
-            <w:r>
-              <w:rPr>
-                <w:rFonts w:ascii="Tahoma" w:hAnsi="Tahoma" w:cs="Tahoma"/>
-                <w:b/>
-                <w:color w:val="595959"/>
-                <w:sz w:val="20"/>
-                <w:lang w:val="en-US"/>
-              </w:rPr>
-              <w:t>,</w:t>
-            </w:r>
-            <w:r>
-              <w:rPr>
-                <w:rFonts w:ascii="Tahoma" w:hAnsi="Tahoma" w:cs="Tahoma"/>
-                <w:b/>
-                <w:color w:val="595959"/>
-                <w:sz w:val="20"/>
-                <w:lang w:val="en-US"/>
-              </w:rPr>
-              <w:t xml:space="preserve">  Apache Tomcat</w:t>
-            </w:r>
-            <w:r>
-              <w:rPr>
-                <w:rFonts w:ascii="Tahoma" w:hAnsi="Tahoma" w:cs="Tahoma"/>
-                <w:b/>
-                <w:color w:val="595959"/>
-                <w:sz w:val="20"/>
-                <w:lang w:val="en-US"/>
-              </w:rPr>
-              <w:t>,</w:t>
-            </w:r>
-            <w:r>
-              <w:rPr>
-                <w:rFonts w:ascii="Tahoma" w:hAnsi="Tahoma" w:cs="Tahoma"/>
-                <w:b/>
-                <w:color w:val="595959"/>
-                <w:sz w:val="20"/>
-                <w:lang w:val="en-US"/>
-              </w:rPr>
-              <w:t xml:space="preserve"> Intellij IDEA</w:t>
+              <w:t>bernate, MySQL</w:t>
             </w:r>
           </w:p>
         </w:tc>
@@ -1545,6 +1287,20 @@
           <w:szCs w:val="24"/>
         </w:rPr>
       </w:pPr>
+    </w:p>
+    <w:p>
+      <w:pPr>
+        <w:pStyle w:val="Title"/>
+        <w:spacing w:after="120"/>
+        <w:jc w:val="left"/>
+        <w:rPr>
+          <w:rFonts w:ascii="Tahoma" w:hAnsi="Tahoma" w:cs="Tahoma"/>
+          <w:b w:val="0"/>
+          <w:color w:val="2E74B5"/>
+          <w:sz w:val="24"/>
+          <w:szCs w:val="24"/>
+        </w:rPr>
+      </w:pPr>
       <w:r>
         <w:rPr>
           <w:rFonts w:ascii="Tahoma" w:hAnsi="Tahoma" w:cs="Tahoma"/>
@@ -1569,7 +1325,13 @@
         <w:pStyle w:val="ArrowBlueBullets"/>
       </w:pPr>
       <w:r>
-        <w:t>Spring, EJB</w:t>
+        <w:t>Spring</w:t>
+      </w:r>
+      <w:r>
+        <w:t>(basics)</w:t>
+      </w:r>
+      <w:r>
+        <w:t>, EJB</w:t>
       </w:r>
     </w:p>
     <w:p>
@@ -1580,13 +1342,7 @@
         <w:t>MySQL, Postgre</w:t>
       </w:r>
       <w:r>
-        <w:t xml:space="preserve">SQL, Hibernate, </w:t>
-      </w:r>
-      <w:r>
-        <w:t xml:space="preserve">JPA Eclipcelink </w:t>
-      </w:r>
-      <w:r>
-        <w:t xml:space="preserve"> </w:t>
+        <w:t xml:space="preserve">SQL, </w:t>
       </w:r>
     </w:p>
     <w:p>
@@ -1594,16 +1350,25 @@
         <w:pStyle w:val="ArrowBlueBullets"/>
       </w:pPr>
       <w:r>
-        <w:t>HTML</w:t>
-      </w:r>
-      <w:r>
-        <w:t>5</w:t>
-      </w:r>
-      <w:r>
-        <w:t xml:space="preserve">, </w:t>
-      </w:r>
-      <w:r>
-        <w:t>JSP, JSF</w:t>
+        <w:t xml:space="preserve">Hibernate, </w:t>
+      </w:r>
+      <w:r>
+        <w:t xml:space="preserve">JPA </w:t>
+      </w:r>
+      <w:r>
+        <w:t>(</w:t>
+      </w:r>
+      <w:r>
+        <w:t>Eclipcelink</w:t>
+      </w:r>
+      <w:r>
+        <w:t>)</w:t>
+      </w:r>
+      <w:r>
+        <w:t xml:space="preserve"> </w:t>
+      </w:r>
+      <w:r>
+        <w:t xml:space="preserve"> </w:t>
       </w:r>
     </w:p>
     <w:p>
@@ -1611,16 +1376,16 @@
         <w:pStyle w:val="ArrowBlueBullets"/>
       </w:pPr>
       <w:r>
-        <w:t>Git</w:t>
-      </w:r>
-      <w:r>
-        <w:t>,</w:t>
-      </w:r>
-      <w:r>
-        <w:t xml:space="preserve"> </w:t>
-      </w:r>
-      <w:r>
-        <w:t>Maven</w:t>
+        <w:t>HTML</w:t>
+      </w:r>
+      <w:r>
+        <w:t>5</w:t>
+      </w:r>
+      <w:r>
+        <w:t xml:space="preserve">, </w:t>
+      </w:r>
+      <w:r>
+        <w:t>JSP, JSF</w:t>
       </w:r>
     </w:p>
     <w:p>
@@ -1628,7 +1393,24 @@
         <w:pStyle w:val="ArrowBlueBullets"/>
       </w:pPr>
       <w:r>
-        <w:t>Junit, TestNG (bases)</w:t>
+        <w:t>Git</w:t>
+      </w:r>
+      <w:r>
+        <w:t>,</w:t>
+      </w:r>
+      <w:r>
+        <w:t xml:space="preserve"> </w:t>
+      </w:r>
+      <w:r>
+        <w:t>Maven</w:t>
+      </w:r>
+    </w:p>
+    <w:p>
+      <w:pPr>
+        <w:pStyle w:val="ArrowBlueBullets"/>
+      </w:pPr>
+      <w:r>
+        <w:t xml:space="preserve">Junit, </w:t>
       </w:r>
     </w:p>
     <w:p>
@@ -1646,10 +1428,14 @@
         <w:rPr>
           <w:rFonts w:cs="Tahoma"/>
         </w:rPr>
-        <w:t xml:space="preserve">IntellijIDEA, </w:t>
-      </w:r>
-      <w:bookmarkStart w:id="0" w:name="_GoBack"/>
-      <w:bookmarkEnd w:id="0"/>
+        <w:t>IntelliJ</w:t>
+      </w:r>
+      <w:r>
+        <w:rPr>
+          <w:rFonts w:cs="Tahoma"/>
+        </w:rPr>
+        <w:t xml:space="preserve">IDEA, </w:t>
+      </w:r>
     </w:p>
     <w:p>
       <w:pPr>
@@ -1695,16 +1481,41 @@
     <w:p>
       <w:pPr>
         <w:pStyle w:val="ArrowBlueBullets"/>
+      </w:pPr>
+      <w:r>
+        <w:t>Small web</w:t>
+      </w:r>
+      <w:r>
+        <w:t>-</w:t>
+      </w:r>
+      <w:r>
+        <w:t>apps development</w:t>
+      </w:r>
+    </w:p>
+    <w:p>
+      <w:pPr>
+        <w:pStyle w:val="ArrowBlueBullets"/>
+        <w:rPr>
+          <w:b/>
+        </w:rPr>
+      </w:pPr>
+      <w:r>
+        <w:t>Small features development</w:t>
+      </w:r>
+    </w:p>
+    <w:p>
+      <w:pPr>
+        <w:pStyle w:val="ArrowBlueBullets"/>
+        <w:jc w:val="left"/>
         <w:rPr>
           <w:rFonts w:cs="Tahoma"/>
-          <w:b/>
           <w:color w:val="2E74B5"/>
           <w:sz w:val="24"/>
           <w:szCs w:val="24"/>
         </w:rPr>
       </w:pPr>
       <w:r>
-        <w:t>Now I’m taking part at start-up PUSHka, as an intern Java developer. I’m working on console utility, which fetches data from different sources and redistribute this data into project database.</w:t>
+        <w:t>Work with technical documentation</w:t>
       </w:r>
     </w:p>
     <w:p>
@@ -1712,100 +1523,30 @@
         <w:pStyle w:val="ArrowBlueBullets"/>
         <w:jc w:val="left"/>
         <w:rPr>
-          <w:rFonts w:ascii="Times New Roman" w:hAnsi="Times New Roman"/>
+          <w:rFonts w:cs="Tahoma"/>
+          <w:color w:val="2E74B5"/>
+          <w:sz w:val="24"/>
+          <w:szCs w:val="24"/>
         </w:rPr>
       </w:pPr>
       <w:r>
-        <w:rPr>
-          <w:shd w:val="clear" w:color="auto" w:fill="FFFFFF"/>
-        </w:rPr>
-        <w:t xml:space="preserve">Earlier a made a few small </w:t>
-      </w:r>
-      <w:r>
-        <w:rPr>
-          <w:shd w:val="clear" w:color="auto" w:fill="FFFFFF"/>
-        </w:rPr>
-        <w:t>projects while studying and some after I finished courses.</w:t>
+        <w:t>Good communication skills</w:t>
       </w:r>
     </w:p>
     <w:p>
       <w:pPr>
         <w:pStyle w:val="ArrowBlueBullets"/>
-        <w:numPr>
-          <w:ilvl w:val="0"/>
-          <w:numId w:val="0"/>
-        </w:numPr>
-        <w:ind w:left="454"/>
         <w:jc w:val="left"/>
         <w:rPr>
-          <w:shd w:val="clear" w:color="auto" w:fill="FFFFFF"/>
+          <w:rFonts w:cs="Tahoma"/>
+          <w:color w:val="2E74B5"/>
+          <w:sz w:val="24"/>
+          <w:szCs w:val="24"/>
         </w:rPr>
       </w:pPr>
       <w:r>
-        <w:rPr>
-          <w:shd w:val="clear" w:color="auto" w:fill="FFFFFF"/>
-        </w:rPr>
-        <w:t>There are links to my project</w:t>
-      </w:r>
-      <w:r>
-        <w:rPr>
-          <w:shd w:val="clear" w:color="auto" w:fill="FFFFFF"/>
-        </w:rPr>
-        <w:t>s</w:t>
-      </w:r>
-      <w:r>
-        <w:rPr>
-          <w:shd w:val="clear" w:color="auto" w:fill="FFFFFF"/>
-        </w:rPr>
-        <w:t xml:space="preserve"> while studying (MySQL, Hibernate, Spring, Tomcat): </w:t>
-      </w:r>
-      <w:r>
-        <w:br/>
-      </w:r>
-      <w:hyperlink r:id="rId10" w:history="1">
-        <w:r>
-          <w:rPr>
-            <w:rStyle w:val="Hyperlink"/>
-            <w:shd w:val="clear" w:color="auto" w:fill="FFFFFF"/>
-          </w:rPr>
-          <w:t>https://bitbucket.org/IvanStrazhevich/cskhib/src/9f17530f40a932f8c4688726b3858a2177d02c24?at=master</w:t>
-        </w:r>
-      </w:hyperlink>
-    </w:p>
-    <w:p>
-      <w:pPr>
-        <w:pStyle w:val="ArrowBlueBullets"/>
-        <w:numPr>
-          <w:ilvl w:val="0"/>
-          <w:numId w:val="0"/>
-        </w:numPr>
-        <w:ind w:left="454" w:hanging="341"/>
-        <w:jc w:val="left"/>
-        <w:rPr>
-          <w:shd w:val="clear" w:color="auto" w:fill="FFFFFF"/>
-        </w:rPr>
-      </w:pPr>
-      <w:r>
-        <w:br/>
-      </w:r>
-      <w:r>
-        <w:rPr>
-          <w:shd w:val="clear" w:color="auto" w:fill="FFFFFF"/>
-        </w:rPr>
-        <w:t>and to my test project using JSF 2.0, JPA (Eclipselink), EJB, Postgresql, Glassfish. </w:t>
-      </w:r>
-      <w:r>
-        <w:br/>
-      </w:r>
-      <w:hyperlink r:id="rId11" w:history="1">
-        <w:r>
-          <w:rPr>
-            <w:rStyle w:val="Hyperlink"/>
-            <w:shd w:val="clear" w:color="auto" w:fill="FFFFFF"/>
-          </w:rPr>
-          <w:t>https://bitbucket.org/IvanStrazhevich/sccoffeeshoprl/src/7ebafdea84076a2392f8b8567a0bee844c594e5c?at=master</w:t>
-        </w:r>
-      </w:hyperlink>
+        <w:t>Knowledge sharing</w:t>
+      </w:r>
     </w:p>
     <w:p>
       <w:pPr>
@@ -1847,6 +1588,7 @@
           <w:sz w:val="24"/>
           <w:szCs w:val="24"/>
         </w:rPr>
+        <w:lastRenderedPageBreak/>
         <w:t>LANGUAGES</w:t>
       </w:r>
     </w:p>
@@ -1891,7 +1633,10 @@
         <w:t>Italian -</w:t>
       </w:r>
       <w:r>
-        <w:t xml:space="preserve"> Basic</w:t>
+        <w:t xml:space="preserve"> </w:t>
+      </w:r>
+      <w:r>
+        <w:t>Elementary</w:t>
       </w:r>
     </w:p>
     <w:p>
@@ -1955,6 +1700,14 @@
           <w:szCs w:val="24"/>
         </w:rPr>
         <w:t>EDUCATION</w:t>
+      </w:r>
+    </w:p>
+    <w:p>
+      <w:pPr>
+        <w:pStyle w:val="ArrowBlueBullets"/>
+      </w:pPr>
+      <w:r>
+        <w:t>2016-2017 / Pavel Veinik’s programming school itStart.by / Minsk, Belarus</w:t>
       </w:r>
     </w:p>
     <w:p>
@@ -2411,9 +2164,8 @@
         <w:rPr>
           <w:rFonts w:ascii="Tahoma" w:hAnsi="Tahoma" w:cs="Tahoma"/>
           <w:b w:val="0"/>
-          <w:color w:val="2E74B5"/>
-          <w:sz w:val="24"/>
-          <w:szCs w:val="24"/>
+          <w:bCs w:val="0"/>
+          <w:sz w:val="20"/>
           <w:lang w:val="en-US"/>
         </w:rPr>
       </w:pPr>
@@ -2424,380 +2176,9 @@
           <w:color w:val="2E74B5"/>
           <w:sz w:val="24"/>
           <w:szCs w:val="24"/>
-          <w:lang w:val="en-US"/>
         </w:rPr>
-        <w:t>COURSES AND CERTIFICATES</w:t>
-      </w:r>
-    </w:p>
-    <w:tbl>
-      <w:tblPr>
-        <w:tblW w:w="10206" w:type="dxa"/>
-        <w:jc w:val="center"/>
-        <w:tblBorders>
-          <w:top w:val="dotted" w:sz="4" w:space="0" w:color="auto"/>
-          <w:left w:val="dotted" w:sz="4" w:space="0" w:color="auto"/>
-          <w:bottom w:val="dotted" w:sz="4" w:space="0" w:color="auto"/>
-          <w:right w:val="dotted" w:sz="4" w:space="0" w:color="auto"/>
-        </w:tblBorders>
-        <w:tblLayout w:type="fixed"/>
-        <w:tblCellMar>
-          <w:left w:w="85" w:type="dxa"/>
-          <w:right w:w="85" w:type="dxa"/>
-        </w:tblCellMar>
-        <w:tblLook w:val="04A0" w:firstRow="1" w:lastRow="0" w:firstColumn="1" w:lastColumn="0" w:noHBand="0" w:noVBand="1"/>
-      </w:tblPr>
-      <w:tblGrid>
-        <w:gridCol w:w="10206"/>
-      </w:tblGrid>
-      <w:tr>
-        <w:trPr>
-          <w:trHeight w:val="567"/>
-          <w:jc w:val="center"/>
-        </w:trPr>
-        <w:tc>
-          <w:tcPr>
-            <w:tcW w:w="10206" w:type="dxa"/>
-            <w:tcBorders>
-              <w:top w:val="nil"/>
-              <w:left w:val="nil"/>
-              <w:bottom w:val="nil"/>
-              <w:right w:val="nil"/>
-            </w:tcBorders>
-            <w:shd w:val="clear" w:color="auto" w:fill="auto"/>
-            <w:noWrap/>
-          </w:tcPr>
-          <w:tbl>
-            <w:tblPr>
-              <w:tblW w:w="10207" w:type="dxa"/>
-              <w:jc w:val="center"/>
-              <w:tblBorders>
-                <w:top w:val="single" w:sz="4" w:space="0" w:color="BDD6EE"/>
-                <w:left w:val="single" w:sz="4" w:space="0" w:color="BDD6EE"/>
-                <w:bottom w:val="single" w:sz="4" w:space="0" w:color="BDD6EE"/>
-                <w:right w:val="single" w:sz="4" w:space="0" w:color="BDD6EE"/>
-                <w:insideH w:val="single" w:sz="4" w:space="0" w:color="BDD6EE"/>
-                <w:insideV w:val="single" w:sz="4" w:space="0" w:color="BDD6EE"/>
-              </w:tblBorders>
-              <w:tblLayout w:type="fixed"/>
-              <w:tblCellMar>
-                <w:top w:w="86" w:type="dxa"/>
-                <w:left w:w="144" w:type="dxa"/>
-                <w:bottom w:w="86" w:type="dxa"/>
-                <w:right w:w="28" w:type="dxa"/>
-              </w:tblCellMar>
-              <w:tblLook w:val="04A0" w:firstRow="1" w:lastRow="0" w:firstColumn="1" w:lastColumn="0" w:noHBand="0" w:noVBand="1"/>
-            </w:tblPr>
-            <w:tblGrid>
-              <w:gridCol w:w="2958"/>
-              <w:gridCol w:w="7249"/>
-            </w:tblGrid>
-            <w:tr>
-              <w:trPr>
-                <w:trHeight w:val="284"/>
-                <w:jc w:val="center"/>
-              </w:trPr>
-              <w:tc>
-                <w:tcPr>
-                  <w:tcW w:w="2958" w:type="dxa"/>
-                  <w:vAlign w:val="center"/>
-                </w:tcPr>
-                <w:p>
-                  <w:pPr>
-                    <w:pStyle w:val="Description"/>
-                    <w:spacing w:before="0" w:after="0"/>
-                    <w:jc w:val="left"/>
-                    <w:rPr>
-                      <w:rFonts w:ascii="Tahoma" w:hAnsi="Tahoma" w:cs="Tahoma"/>
-                      <w:color w:val="595959"/>
-                      <w:sz w:val="18"/>
-                      <w:szCs w:val="18"/>
-                      <w:lang w:eastAsia="ru-RU"/>
-                    </w:rPr>
-                  </w:pPr>
-                  <w:r>
-                    <w:rPr>
-                      <w:rFonts w:ascii="Tahoma" w:hAnsi="Tahoma" w:cs="Tahoma"/>
-                      <w:b/>
-                      <w:bCs/>
-                      <w:color w:val="595959"/>
-                      <w:sz w:val="18"/>
-                      <w:szCs w:val="18"/>
-                      <w:lang w:val="en-US" w:eastAsia="ru-RU"/>
-                    </w:rPr>
-                    <w:t>Course name</w:t>
-                  </w:r>
-                  <w:r>
-                    <w:rPr>
-                      <w:rFonts w:ascii="Tahoma" w:hAnsi="Tahoma" w:cs="Tahoma"/>
-                      <w:b/>
-                      <w:bCs/>
-                      <w:color w:val="595959"/>
-                      <w:sz w:val="18"/>
-                      <w:szCs w:val="18"/>
-                      <w:lang w:eastAsia="ru-RU"/>
-                    </w:rPr>
-                    <w:t>:</w:t>
-                  </w:r>
-                </w:p>
-              </w:tc>
-              <w:tc>
-                <w:tcPr>
-                  <w:tcW w:w="7249" w:type="dxa"/>
-                  <w:vAlign w:val="center"/>
-                </w:tcPr>
-                <w:p>
-                  <w:pPr>
-                    <w:pStyle w:val="ArrowBlueBullets"/>
-                    <w:numPr>
-                      <w:ilvl w:val="0"/>
-                      <w:numId w:val="0"/>
-                    </w:numPr>
-                  </w:pPr>
-                  <w:r>
-                    <w:rPr>
-                      <w:rFonts w:cs="Tahoma"/>
-                      <w:lang w:eastAsia="ru-RU"/>
-                    </w:rPr>
-                    <w:t>Java: from 0 to Job</w:t>
-                  </w:r>
-                  <w:r>
-                    <w:t xml:space="preserve"> </w:t>
-                  </w:r>
-                </w:p>
-              </w:tc>
-            </w:tr>
-            <w:tr>
-              <w:trPr>
-                <w:trHeight w:val="284"/>
-                <w:jc w:val="center"/>
-              </w:trPr>
-              <w:tc>
-                <w:tcPr>
-                  <w:tcW w:w="2958" w:type="dxa"/>
-                  <w:vAlign w:val="center"/>
-                </w:tcPr>
-                <w:p>
-                  <w:pPr>
-                    <w:pStyle w:val="Description"/>
-                    <w:spacing w:before="0" w:after="0"/>
-                    <w:ind w:left="6"/>
-                    <w:jc w:val="left"/>
-                    <w:rPr>
-                      <w:rFonts w:ascii="Tahoma" w:hAnsi="Tahoma" w:cs="Tahoma"/>
-                      <w:b/>
-                      <w:bCs/>
-                      <w:color w:val="595959"/>
-                      <w:sz w:val="18"/>
-                      <w:szCs w:val="18"/>
-                      <w:lang w:val="ru-RU" w:eastAsia="ru-RU"/>
-                    </w:rPr>
-                  </w:pPr>
-                  <w:r>
-                    <w:rPr>
-                      <w:rFonts w:ascii="Tahoma" w:hAnsi="Tahoma" w:cs="Tahoma"/>
-                      <w:b/>
-                      <w:bCs/>
-                      <w:color w:val="595959"/>
-                      <w:sz w:val="18"/>
-                      <w:szCs w:val="18"/>
-                      <w:lang w:val="en-US" w:eastAsia="ru-RU"/>
-                    </w:rPr>
-                    <w:t>Issued</w:t>
-                  </w:r>
-                  <w:r>
-                    <w:rPr>
-                      <w:rFonts w:ascii="Tahoma" w:hAnsi="Tahoma" w:cs="Tahoma"/>
-                      <w:b/>
-                      <w:bCs/>
-                      <w:color w:val="595959"/>
-                      <w:sz w:val="18"/>
-                      <w:szCs w:val="18"/>
-                      <w:lang w:val="ru-RU" w:eastAsia="ru-RU"/>
-                    </w:rPr>
-                    <w:t>:</w:t>
-                  </w:r>
-                </w:p>
-              </w:tc>
-              <w:tc>
-                <w:tcPr>
-                  <w:tcW w:w="7249" w:type="dxa"/>
-                  <w:vAlign w:val="center"/>
-                </w:tcPr>
-                <w:p>
-                  <w:pPr>
-                    <w:pStyle w:val="Description"/>
-                    <w:spacing w:before="0" w:after="0"/>
-                    <w:jc w:val="left"/>
-                    <w:rPr>
-                      <w:rFonts w:ascii="Tahoma" w:hAnsi="Tahoma" w:cs="Tahoma"/>
-                      <w:color w:val="595959"/>
-                      <w:sz w:val="20"/>
-                      <w:lang w:val="en-US" w:eastAsia="ru-RU"/>
-                    </w:rPr>
-                  </w:pPr>
-                  <w:r>
-                    <w:rPr>
-                      <w:rFonts w:ascii="Tahoma" w:hAnsi="Tahoma" w:cs="Tahoma"/>
-                      <w:color w:val="595959"/>
-                      <w:sz w:val="20"/>
-                      <w:lang w:val="en-US" w:eastAsia="ru-RU"/>
-                    </w:rPr>
-                    <w:t>ItStart.by (Pavel Veinik</w:t>
-                  </w:r>
-                  <w:r>
-                    <w:rPr>
-                      <w:rFonts w:ascii="Tahoma" w:hAnsi="Tahoma" w:cs="Tahoma"/>
-                      <w:color w:val="595959"/>
-                      <w:sz w:val="20"/>
-                      <w:lang w:val="en-US" w:eastAsia="ru-RU"/>
-                    </w:rPr>
-                    <w:t>’s programming school)</w:t>
-                  </w:r>
-                </w:p>
-              </w:tc>
-            </w:tr>
-            <w:tr>
-              <w:trPr>
-                <w:trHeight w:val="284"/>
-                <w:jc w:val="center"/>
-              </w:trPr>
-              <w:tc>
-                <w:tcPr>
-                  <w:tcW w:w="2958" w:type="dxa"/>
-                  <w:vAlign w:val="center"/>
-                </w:tcPr>
-                <w:p>
-                  <w:pPr>
-                    <w:pStyle w:val="Description"/>
-                    <w:spacing w:before="0" w:after="0"/>
-                    <w:jc w:val="left"/>
-                    <w:rPr>
-                      <w:rFonts w:ascii="Tahoma" w:hAnsi="Tahoma" w:cs="Tahoma"/>
-                      <w:color w:val="595959"/>
-                      <w:sz w:val="18"/>
-                      <w:szCs w:val="18"/>
-                      <w:lang w:eastAsia="ru-RU"/>
-                    </w:rPr>
-                  </w:pPr>
-                  <w:r>
-                    <w:rPr>
-                      <w:rFonts w:ascii="Tahoma" w:hAnsi="Tahoma" w:cs="Tahoma"/>
-                      <w:b/>
-                      <w:bCs/>
-                      <w:color w:val="595959"/>
-                      <w:sz w:val="18"/>
-                      <w:szCs w:val="18"/>
-                      <w:lang w:eastAsia="ru-RU"/>
-                    </w:rPr>
-                    <w:t>Years of study:</w:t>
-                  </w:r>
-                </w:p>
-              </w:tc>
-              <w:tc>
-                <w:tcPr>
-                  <w:tcW w:w="7249" w:type="dxa"/>
-                  <w:vAlign w:val="center"/>
-                </w:tcPr>
-                <w:p>
-                  <w:pPr>
-                    <w:pStyle w:val="Description"/>
-                    <w:spacing w:before="0" w:after="0"/>
-                    <w:jc w:val="left"/>
-                    <w:rPr>
-                      <w:rFonts w:ascii="Tahoma" w:hAnsi="Tahoma" w:cs="Tahoma"/>
-                      <w:color w:val="595959"/>
-                      <w:sz w:val="20"/>
-                      <w:lang w:val="en-US" w:eastAsia="ru-RU"/>
-                    </w:rPr>
-                  </w:pPr>
-                  <w:r>
-                    <w:rPr>
-                      <w:rFonts w:ascii="Tahoma" w:hAnsi="Tahoma" w:cs="Tahoma"/>
-                      <w:color w:val="595959"/>
-                      <w:sz w:val="20"/>
-                      <w:lang w:val="en-US" w:eastAsia="ru-RU"/>
-                    </w:rPr>
-                    <w:t xml:space="preserve">from </w:t>
-                  </w:r>
-                  <w:r>
-                    <w:rPr>
-                      <w:rFonts w:ascii="Tahoma" w:hAnsi="Tahoma" w:cs="Tahoma"/>
-                      <w:color w:val="595959"/>
-                      <w:sz w:val="20"/>
-                      <w:lang w:val="en-US" w:eastAsia="ru-RU"/>
-                    </w:rPr>
-                    <w:t>November of 2016</w:t>
-                  </w:r>
-                  <w:r>
-                    <w:rPr>
-                      <w:rFonts w:ascii="Tahoma" w:hAnsi="Tahoma" w:cs="Tahoma"/>
-                      <w:color w:val="595959"/>
-                      <w:sz w:val="20"/>
-                      <w:lang w:val="en-US" w:eastAsia="ru-RU"/>
-                    </w:rPr>
-                    <w:t xml:space="preserve"> to </w:t>
-                  </w:r>
-                  <w:r>
-                    <w:rPr>
-                      <w:rFonts w:ascii="Tahoma" w:hAnsi="Tahoma" w:cs="Tahoma"/>
-                      <w:color w:val="595959"/>
-                      <w:sz w:val="20"/>
-                      <w:lang w:val="en-US" w:eastAsia="ru-RU"/>
-                    </w:rPr>
-                    <w:t>July</w:t>
-                  </w:r>
-                  <w:r>
-                    <w:rPr>
-                      <w:rFonts w:ascii="Tahoma" w:hAnsi="Tahoma" w:cs="Tahoma"/>
-                      <w:color w:val="595959"/>
-                      <w:sz w:val="20"/>
-                      <w:lang w:val="en-US" w:eastAsia="ru-RU"/>
-                    </w:rPr>
-                    <w:t xml:space="preserve"> of 201</w:t>
-                  </w:r>
-                  <w:r>
-                    <w:rPr>
-                      <w:rFonts w:ascii="Tahoma" w:hAnsi="Tahoma" w:cs="Tahoma"/>
-                      <w:color w:val="595959"/>
-                      <w:sz w:val="20"/>
-                      <w:lang w:val="en-US" w:eastAsia="ru-RU"/>
-                    </w:rPr>
-                    <w:t>7</w:t>
-                  </w:r>
-                </w:p>
-              </w:tc>
-            </w:tr>
-          </w:tbl>
-          <w:p>
-            <w:pPr>
-              <w:autoSpaceDE/>
-              <w:autoSpaceDN/>
-              <w:ind w:left="-84"/>
-              <w:jc w:val="left"/>
-              <w:rPr>
-                <w:rFonts w:ascii="Tahoma" w:hAnsi="Tahoma" w:cs="Tahoma"/>
-                <w:color w:val="000000"/>
-                <w:sz w:val="20"/>
-                <w:lang w:val="ru-RU"/>
-              </w:rPr>
-            </w:pPr>
-          </w:p>
-        </w:tc>
-      </w:tr>
-    </w:tbl>
-    <w:p>
-      <w:pPr>
-        <w:pStyle w:val="Title"/>
-        <w:spacing w:after="120"/>
-        <w:jc w:val="left"/>
-        <w:rPr>
-          <w:rFonts w:ascii="Tahoma" w:hAnsi="Tahoma" w:cs="Tahoma"/>
-          <w:b w:val="0"/>
-          <w:bCs w:val="0"/>
-          <w:sz w:val="20"/>
-          <w:lang w:val="en-US"/>
-        </w:rPr>
-      </w:pPr>
+        <w:t>PROFESSIOANL EXPERIENCE</w:t>
+      </w:r>
     </w:p>
     <w:p>
       <w:pPr>
@@ -2812,20 +2193,8 @@
           <w:sz w:val="18"/>
         </w:rPr>
       </w:pPr>
-    </w:p>
-    <w:p>
-      <w:pPr>
-        <w:pStyle w:val="Header"/>
-        <w:tabs>
-          <w:tab w:val="left" w:pos="5670"/>
-        </w:tabs>
-        <w:jc w:val="left"/>
-        <w:rPr>
-          <w:rFonts w:ascii="Tahoma" w:hAnsi="Tahoma" w:cs="Tahoma"/>
-          <w:color w:val="808080"/>
-          <w:sz w:val="18"/>
-        </w:rPr>
-      </w:pPr>
+      <w:bookmarkStart w:id="0" w:name="_GoBack"/>
+      <w:bookmarkEnd w:id="0"/>
     </w:p>
     <w:tbl>
       <w:tblPr>
@@ -3125,30 +2494,100 @@
           </w:tcPr>
           <w:p>
             <w:pPr>
-              <w:pStyle w:val="Title"/>
-              <w:spacing w:after="120"/>
-              <w:jc w:val="left"/>
-              <w:rPr>
-                <w:rStyle w:val="shorttext"/>
-                <w:rFonts w:ascii="Tahoma" w:hAnsi="Tahoma" w:cs="Tahoma"/>
-                <w:color w:val="2E74B5"/>
-                <w:sz w:val="20"/>
-                <w:szCs w:val="20"/>
-              </w:rPr>
-            </w:pPr>
-            <w:hyperlink r:id="rId12" w:history="1">
+              <w:rPr>
+                <w:rFonts w:ascii="Tahoma" w:hAnsi="Tahoma" w:cs="Tahoma"/>
+                <w:color w:val="4F81BD" w:themeColor="accent1"/>
+                <w:sz w:val="20"/>
+                <w:u w:val="single"/>
+                <w:lang w:val="en-US"/>
+              </w:rPr>
+            </w:pPr>
+            <w:hyperlink r:id="rId10" w:history="1">
               <w:r>
                 <w:rPr>
                   <w:rStyle w:val="Hyperlink"/>
                   <w:rFonts w:ascii="Tahoma" w:hAnsi="Tahoma" w:cs="Tahoma"/>
-                  <w:color w:val="2E74B5"/>
+                  <w:color w:val="4F81BD" w:themeColor="accent1"/>
                   <w:sz w:val="20"/>
-                  <w:szCs w:val="20"/>
                   <w:lang w:val="en-US"/>
                 </w:rPr>
                 <w:t>www.pushkaapp.com</w:t>
               </w:r>
             </w:hyperlink>
+            <w:r>
+              <w:rPr>
+                <w:rStyle w:val="Hyperlink"/>
+                <w:rFonts w:ascii="Tahoma" w:hAnsi="Tahoma" w:cs="Tahoma"/>
+                <w:color w:val="4F81BD" w:themeColor="accent1"/>
+                <w:sz w:val="20"/>
+                <w:lang w:val="en-US"/>
+              </w:rPr>
+              <w:t>,</w:t>
+            </w:r>
+          </w:p>
+          <w:p>
+            <w:pPr>
+              <w:rPr>
+                <w:rStyle w:val="shorttext"/>
+                <w:rFonts w:ascii="Tahoma" w:hAnsi="Tahoma" w:cs="Tahoma"/>
+                <w:color w:val="4F81BD" w:themeColor="accent1"/>
+                <w:sz w:val="20"/>
+                <w:u w:val="single"/>
+              </w:rPr>
+            </w:pPr>
+            <w:r>
+              <w:rPr>
+                <w:rFonts w:ascii="Tahoma" w:hAnsi="Tahoma" w:cs="Tahoma"/>
+                <w:color w:val="4F81BD" w:themeColor="accent1"/>
+                <w:sz w:val="20"/>
+                <w:u w:val="single"/>
+              </w:rPr>
+              <w:fldChar w:fldCharType="begin"/>
+            </w:r>
+            <w:r>
+              <w:rPr>
+                <w:rFonts w:ascii="Tahoma" w:hAnsi="Tahoma" w:cs="Tahoma"/>
+                <w:color w:val="4F81BD" w:themeColor="accent1"/>
+                <w:sz w:val="20"/>
+                <w:u w:val="single"/>
+              </w:rPr>
+              <w:instrText xml:space="preserve"> HYPERLINK "http://pushka.azurewebsites.net" \t "_blank" </w:instrText>
+            </w:r>
+            <w:r>
+              <w:rPr>
+                <w:rFonts w:ascii="Tahoma" w:hAnsi="Tahoma" w:cs="Tahoma"/>
+                <w:color w:val="4F81BD" w:themeColor="accent1"/>
+                <w:sz w:val="20"/>
+                <w:u w:val="single"/>
+              </w:rPr>
+            </w:r>
+            <w:r>
+              <w:rPr>
+                <w:rFonts w:ascii="Tahoma" w:hAnsi="Tahoma" w:cs="Tahoma"/>
+                <w:color w:val="4F81BD" w:themeColor="accent1"/>
+                <w:sz w:val="20"/>
+                <w:u w:val="single"/>
+              </w:rPr>
+              <w:fldChar w:fldCharType="separate"/>
+            </w:r>
+            <w:r>
+              <w:rPr>
+                <w:rFonts w:ascii="Tahoma" w:hAnsi="Tahoma" w:cs="Tahoma"/>
+                <w:color w:val="4F81BD" w:themeColor="accent1"/>
+                <w:sz w:val="20"/>
+                <w:u w:val="single"/>
+              </w:rPr>
+              <w:t>http://pushka.azurewebsites.net</w:t>
+            </w:r>
+            <w:r>
+              <w:rPr>
+                <w:rFonts w:ascii="Tahoma" w:hAnsi="Tahoma" w:cs="Tahoma"/>
+                <w:color w:val="4F81BD" w:themeColor="accent1"/>
+                <w:sz w:val="20"/>
+                <w:u w:val="single"/>
+              </w:rPr>
+              <w:fldChar w:fldCharType="end"/>
+            </w:r>
           </w:p>
         </w:tc>
       </w:tr>
@@ -3813,7 +3252,16 @@
                 <w:sz w:val="20"/>
                 <w:lang w:eastAsia="ru-RU"/>
               </w:rPr>
-              <w:t xml:space="preserve">Java developer, </w:t>
+              <w:t>Java developer,</w:t>
+            </w:r>
+            <w:r>
+              <w:rPr>
+                <w:rFonts w:ascii="Tahoma" w:hAnsi="Tahoma" w:cs="Tahoma"/>
+                <w:color w:val="595959"/>
+                <w:sz w:val="20"/>
+                <w:lang w:eastAsia="ru-RU"/>
+              </w:rPr>
+              <w:t xml:space="preserve"> </w:t>
             </w:r>
             <w:r>
               <w:rPr>
@@ -3822,7 +3270,7 @@
                 <w:sz w:val="20"/>
                 <w:lang w:val="en-US" w:eastAsia="ru-RU"/>
               </w:rPr>
-              <w:t>intern</w:t>
+              <w:t>trainee</w:t>
             </w:r>
           </w:p>
         </w:tc>
@@ -3971,15 +3419,384 @@
               <w:rPr>
                 <w:rStyle w:val="background-details"/>
               </w:rPr>
-              <w:t xml:space="preserve"> data console utility</w:t>
+              <w:t xml:space="preserve"> data console </w:t>
             </w:r>
             <w:r>
               <w:rPr>
                 <w:rStyle w:val="background-details"/>
+              </w:rPr>
+              <w:t>app</w:t>
+            </w:r>
+            <w:r>
+              <w:rPr>
+                <w:rStyle w:val="background-details"/>
                 <w:color w:val="595959"/>
                 <w:lang w:eastAsia="ru-RU"/>
               </w:rPr>
               <w:t xml:space="preserve"> development</w:t>
+            </w:r>
+          </w:p>
+        </w:tc>
+      </w:tr>
+      <w:tr>
+        <w:trPr>
+          <w:trHeight w:val="24"/>
+          <w:jc w:val="center"/>
+        </w:trPr>
+        <w:tc>
+          <w:tcPr>
+            <w:tcW w:w="2958" w:type="dxa"/>
+            <w:vAlign w:val="center"/>
+          </w:tcPr>
+          <w:p>
+            <w:pPr>
+              <w:pStyle w:val="Description"/>
+              <w:spacing w:before="0" w:after="0"/>
+              <w:jc w:val="left"/>
+              <w:rPr>
+                <w:rFonts w:ascii="Tahoma" w:hAnsi="Tahoma" w:cs="Tahoma"/>
+                <w:b/>
+                <w:color w:val="595959"/>
+                <w:sz w:val="18"/>
+                <w:szCs w:val="18"/>
+                <w:lang w:eastAsia="ru-RU"/>
+              </w:rPr>
+            </w:pPr>
+            <w:r>
+              <w:rPr>
+                <w:rFonts w:ascii="Tahoma" w:hAnsi="Tahoma" w:cs="Tahoma"/>
+                <w:b/>
+                <w:color w:val="595959"/>
+                <w:sz w:val="18"/>
+                <w:szCs w:val="18"/>
+                <w:lang w:eastAsia="ru-RU"/>
+              </w:rPr>
+              <w:t>Tools &amp; Technologies:</w:t>
+            </w:r>
+          </w:p>
+        </w:tc>
+        <w:tc>
+          <w:tcPr>
+            <w:tcW w:w="7248" w:type="dxa"/>
+            <w:vAlign w:val="center"/>
+          </w:tcPr>
+          <w:p>
+            <w:pPr>
+              <w:pStyle w:val="GreenTable-Resume"/>
+              <w:rPr>
+                <w:b/>
+                <w:bCs/>
+                <w:color w:val="595959"/>
+              </w:rPr>
+            </w:pPr>
+            <w:r>
+              <w:rPr>
+                <w:b/>
+                <w:bCs/>
+                <w:color w:val="595959"/>
+              </w:rPr>
+              <w:t>Platforms:</w:t>
+            </w:r>
+          </w:p>
+          <w:p>
+            <w:pPr>
+              <w:pStyle w:val="ArrowGreenBullets"/>
+              <w:rPr>
+                <w:color w:val="595959"/>
+              </w:rPr>
+            </w:pPr>
+            <w:r>
+              <w:rPr>
+                <w:color w:val="595959"/>
+              </w:rPr>
+              <w:t>Java EE</w:t>
+            </w:r>
+          </w:p>
+          <w:p>
+            <w:pPr>
+              <w:pStyle w:val="GreenTable-Resume"/>
+              <w:rPr>
+                <w:bCs/>
+                <w:color w:val="595959"/>
+              </w:rPr>
+            </w:pPr>
+            <w:r>
+              <w:rPr>
+                <w:b/>
+                <w:bCs/>
+                <w:color w:val="595959"/>
+              </w:rPr>
+              <w:t>Tools:</w:t>
+            </w:r>
+          </w:p>
+          <w:p>
+            <w:pPr>
+              <w:pStyle w:val="ArrowGreenBullets"/>
+              <w:rPr>
+                <w:color w:val="595959"/>
+              </w:rPr>
+            </w:pPr>
+            <w:r>
+              <w:rPr>
+                <w:color w:val="595959"/>
+              </w:rPr>
+              <w:t>IntelliJ</w:t>
+            </w:r>
+            <w:r>
+              <w:rPr>
+                <w:color w:val="595959"/>
+              </w:rPr>
+              <w:t>Idea</w:t>
+            </w:r>
+          </w:p>
+          <w:p>
+            <w:pPr>
+              <w:pStyle w:val="ArrowGreenBullets"/>
+              <w:rPr>
+                <w:color w:val="595959"/>
+              </w:rPr>
+            </w:pPr>
+            <w:r>
+              <w:rPr>
+                <w:color w:val="595959"/>
+              </w:rPr>
+              <w:t>MySQL Workbench</w:t>
+            </w:r>
+          </w:p>
+          <w:p>
+            <w:pPr>
+              <w:pStyle w:val="GreenTable-Resume"/>
+              <w:rPr>
+                <w:b/>
+                <w:bCs/>
+                <w:color w:val="595959"/>
+              </w:rPr>
+            </w:pPr>
+            <w:r>
+              <w:rPr>
+                <w:b/>
+                <w:bCs/>
+                <w:color w:val="595959"/>
+              </w:rPr>
+              <w:t>Languages &amp; Technologies:</w:t>
+            </w:r>
+          </w:p>
+          <w:p>
+            <w:pPr>
+              <w:pStyle w:val="ArrowGreenBullets"/>
+              <w:rPr>
+                <w:color w:val="595959"/>
+              </w:rPr>
+            </w:pPr>
+            <w:r>
+              <w:rPr>
+                <w:color w:val="595959"/>
+              </w:rPr>
+              <w:t>JavaEE</w:t>
+            </w:r>
+          </w:p>
+          <w:p>
+            <w:pPr>
+              <w:pStyle w:val="ArrowGreenBullets"/>
+              <w:rPr>
+                <w:color w:val="595959"/>
+              </w:rPr>
+            </w:pPr>
+            <w:r>
+              <w:rPr>
+                <w:color w:val="595959"/>
+              </w:rPr>
+              <w:t>Hibernate</w:t>
+            </w:r>
+          </w:p>
+          <w:p>
+            <w:pPr>
+              <w:pStyle w:val="ArrowGreenBullets"/>
+              <w:rPr>
+                <w:color w:val="595959"/>
+              </w:rPr>
+            </w:pPr>
+            <w:r>
+              <w:rPr>
+                <w:color w:val="595959"/>
+              </w:rPr>
+              <w:t>MySQL</w:t>
+            </w:r>
+          </w:p>
+          <w:p>
+            <w:pPr>
+              <w:pStyle w:val="ArrowGreenBullets"/>
+              <w:rPr>
+                <w:color w:val="595959"/>
+              </w:rPr>
+            </w:pPr>
+            <w:r>
+              <w:rPr>
+                <w:color w:val="595959"/>
+              </w:rPr>
+              <w:t>JUnit</w:t>
+            </w:r>
+          </w:p>
+          <w:p>
+            <w:pPr>
+              <w:pStyle w:val="ArrowGreenBullets"/>
+              <w:rPr>
+                <w:color w:val="595959"/>
+              </w:rPr>
+            </w:pPr>
+            <w:r>
+              <w:rPr>
+                <w:color w:val="595959"/>
+              </w:rPr>
+              <w:t>Spring</w:t>
+            </w:r>
+          </w:p>
+        </w:tc>
+      </w:tr>
+    </w:tbl>
+    <w:p>
+      <w:pPr>
+        <w:pStyle w:val="Header"/>
+        <w:tabs>
+          <w:tab w:val="left" w:pos="5670"/>
+        </w:tabs>
+        <w:jc w:val="left"/>
+        <w:rPr>
+          <w:rFonts w:ascii="Tahoma" w:hAnsi="Tahoma" w:cs="Tahoma"/>
+          <w:color w:val="808080"/>
+          <w:sz w:val="18"/>
+        </w:rPr>
+      </w:pPr>
+    </w:p>
+    <w:tbl>
+      <w:tblPr>
+        <w:tblW w:w="10206" w:type="dxa"/>
+        <w:jc w:val="center"/>
+        <w:tblBorders>
+          <w:top w:val="single" w:sz="4" w:space="0" w:color="BDD6EE"/>
+          <w:left w:val="single" w:sz="4" w:space="0" w:color="BDD6EE"/>
+          <w:bottom w:val="single" w:sz="4" w:space="0" w:color="BDD6EE"/>
+          <w:right w:val="single" w:sz="4" w:space="0" w:color="BDD6EE"/>
+          <w:insideH w:val="single" w:sz="4" w:space="0" w:color="BDD6EE"/>
+          <w:insideV w:val="single" w:sz="4" w:space="0" w:color="BDD6EE"/>
+        </w:tblBorders>
+        <w:tblLayout w:type="fixed"/>
+        <w:tblCellMar>
+          <w:top w:w="86" w:type="dxa"/>
+          <w:left w:w="144" w:type="dxa"/>
+          <w:bottom w:w="86" w:type="dxa"/>
+          <w:right w:w="28" w:type="dxa"/>
+        </w:tblCellMar>
+        <w:tblLook w:val="04A0" w:firstRow="1" w:lastRow="0" w:firstColumn="1" w:lastColumn="0" w:noHBand="0" w:noVBand="1"/>
+      </w:tblPr>
+      <w:tblGrid>
+        <w:gridCol w:w="2958"/>
+        <w:gridCol w:w="7248"/>
+      </w:tblGrid>
+      <w:tr>
+        <w:trPr>
+          <w:trHeight w:val="284"/>
+          <w:jc w:val="center"/>
+        </w:trPr>
+        <w:tc>
+          <w:tcPr>
+            <w:tcW w:w="10206" w:type="dxa"/>
+            <w:gridSpan w:val="2"/>
+            <w:tcBorders>
+              <w:top w:val="single" w:sz="4" w:space="0" w:color="2E74B5"/>
+              <w:left w:val="single" w:sz="4" w:space="0" w:color="2E74B5"/>
+              <w:bottom w:val="single" w:sz="4" w:space="0" w:color="2E74B5"/>
+              <w:right w:val="single" w:sz="4" w:space="0" w:color="2E74B5"/>
+            </w:tcBorders>
+            <w:shd w:val="clear" w:color="auto" w:fill="2E74B5"/>
+            <w:vAlign w:val="center"/>
+          </w:tcPr>
+          <w:p>
+            <w:pPr>
+              <w:pStyle w:val="Title"/>
+              <w:spacing w:after="120"/>
+              <w:jc w:val="left"/>
+              <w:rPr>
+                <w:rStyle w:val="shorttext"/>
+                <w:rFonts w:ascii="Tahoma" w:hAnsi="Tahoma" w:cs="Tahoma"/>
+                <w:color w:val="FFFFFF"/>
+                <w:sz w:val="24"/>
+                <w:szCs w:val="24"/>
+              </w:rPr>
+            </w:pPr>
+          </w:p>
+        </w:tc>
+      </w:tr>
+      <w:tr>
+        <w:trPr>
+          <w:trHeight w:val="284"/>
+          <w:jc w:val="center"/>
+        </w:trPr>
+        <w:tc>
+          <w:tcPr>
+            <w:tcW w:w="2958" w:type="dxa"/>
+            <w:tcBorders>
+              <w:top w:val="single" w:sz="4" w:space="0" w:color="2E74B5"/>
+              <w:bottom w:val="single" w:sz="4" w:space="0" w:color="BDD6EE"/>
+            </w:tcBorders>
+            <w:vAlign w:val="center"/>
+          </w:tcPr>
+          <w:p>
+            <w:pPr>
+              <w:pStyle w:val="Description"/>
+              <w:spacing w:before="0" w:after="0"/>
+              <w:jc w:val="left"/>
+              <w:rPr>
+                <w:rFonts w:ascii="Tahoma" w:hAnsi="Tahoma" w:cs="Tahoma"/>
+                <w:b/>
+                <w:color w:val="595959"/>
+                <w:sz w:val="18"/>
+                <w:szCs w:val="18"/>
+                <w:lang w:eastAsia="ru-RU"/>
+              </w:rPr>
+            </w:pPr>
+            <w:r>
+              <w:rPr>
+                <w:rFonts w:ascii="Tahoma" w:hAnsi="Tahoma" w:cs="Tahoma"/>
+                <w:b/>
+                <w:color w:val="595959"/>
+                <w:sz w:val="18"/>
+                <w:szCs w:val="18"/>
+                <w:lang w:eastAsia="ru-RU"/>
+              </w:rPr>
+              <w:t>Company:</w:t>
+            </w:r>
+          </w:p>
+        </w:tc>
+        <w:tc>
+          <w:tcPr>
+            <w:tcW w:w="7248" w:type="dxa"/>
+            <w:tcBorders>
+              <w:top w:val="single" w:sz="4" w:space="0" w:color="2E74B5"/>
+              <w:bottom w:val="single" w:sz="4" w:space="0" w:color="BDD6EE"/>
+            </w:tcBorders>
+            <w:vAlign w:val="center"/>
+          </w:tcPr>
+          <w:p>
+            <w:pPr>
+              <w:pStyle w:val="Description"/>
+              <w:spacing w:before="0" w:after="0"/>
+              <w:jc w:val="left"/>
+              <w:rPr>
+                <w:rFonts w:ascii="Tahoma" w:hAnsi="Tahoma" w:cs="Tahoma"/>
+                <w:color w:val="595959"/>
+                <w:sz w:val="20"/>
+                <w:lang w:val="en-US" w:eastAsia="ru-RU"/>
+              </w:rPr>
+            </w:pPr>
+            <w:r>
+              <w:rPr>
+                <w:rFonts w:ascii="Tahoma" w:hAnsi="Tahoma" w:cs="Tahoma"/>
+                <w:color w:val="595959"/>
+                <w:sz w:val="20"/>
+                <w:lang w:val="en-US"/>
+              </w:rPr>
+              <w:t>ItStart.by</w:t>
             </w:r>
           </w:p>
         </w:tc>
@@ -4017,7 +3834,18 @@
                 <w:szCs w:val="18"/>
                 <w:lang w:eastAsia="ru-RU"/>
               </w:rPr>
-              <w:t>Tools &amp; Technologies:</w:t>
+              <w:t>Company</w:t>
+            </w:r>
+            <w:r>
+              <w:rPr>
+                <w:rFonts w:ascii="Tahoma" w:hAnsi="Tahoma" w:cs="Tahoma"/>
+                <w:b/>
+                <w:color w:val="595959"/>
+                <w:sz w:val="18"/>
+                <w:szCs w:val="18"/>
+                <w:lang w:eastAsia="ru-RU"/>
+              </w:rPr>
+              <w:t xml:space="preserve"> Web Site: </w:t>
             </w:r>
           </w:p>
         </w:tc>
@@ -4028,386 +3856,502 @@
           </w:tcPr>
           <w:p>
             <w:pPr>
-              <w:pStyle w:val="GreenTable-Resume"/>
-              <w:rPr>
-                <w:b/>
-                <w:bCs/>
-                <w:color w:val="595959"/>
-              </w:rPr>
-            </w:pPr>
-            <w:r>
-              <w:rPr>
-                <w:b/>
-                <w:bCs/>
-                <w:color w:val="595959"/>
-              </w:rPr>
-              <w:t>Platforms:</w:t>
-            </w:r>
-          </w:p>
+              <w:pStyle w:val="Title"/>
+              <w:spacing w:after="120"/>
+              <w:jc w:val="left"/>
+              <w:rPr>
+                <w:rStyle w:val="shorttext"/>
+                <w:rFonts w:ascii="Tahoma" w:hAnsi="Tahoma" w:cs="Tahoma"/>
+                <w:color w:val="2E74B5"/>
+                <w:sz w:val="20"/>
+                <w:szCs w:val="20"/>
+                <w:lang w:val="ru-RU"/>
+              </w:rPr>
+            </w:pPr>
+            <w:r>
+              <w:rPr>
+                <w:rFonts w:ascii="Tahoma" w:hAnsi="Tahoma" w:cs="Tahoma"/>
+                <w:color w:val="595959"/>
+                <w:sz w:val="20"/>
+                <w:lang w:val="en-US"/>
+              </w:rPr>
+              <w:t>www.ItStart.by</w:t>
+            </w:r>
+          </w:p>
+        </w:tc>
+      </w:tr>
+      <w:tr>
+        <w:trPr>
+          <w:trHeight w:val="284"/>
+          <w:jc w:val="center"/>
+        </w:trPr>
+        <w:tc>
+          <w:tcPr>
+            <w:tcW w:w="2958" w:type="dxa"/>
+            <w:vAlign w:val="center"/>
+          </w:tcPr>
+          <w:p>
+            <w:pPr>
+              <w:pStyle w:val="Description"/>
+              <w:spacing w:before="0" w:after="0"/>
+              <w:jc w:val="left"/>
+              <w:rPr>
+                <w:rFonts w:ascii="Tahoma" w:hAnsi="Tahoma" w:cs="Tahoma"/>
+                <w:color w:val="595959"/>
+                <w:sz w:val="18"/>
+                <w:szCs w:val="18"/>
+                <w:lang w:eastAsia="ru-RU"/>
+              </w:rPr>
+            </w:pPr>
+            <w:r>
+              <w:rPr>
+                <w:rFonts w:ascii="Tahoma" w:hAnsi="Tahoma" w:cs="Tahoma"/>
+                <w:b/>
+                <w:color w:val="595959"/>
+                <w:sz w:val="18"/>
+                <w:szCs w:val="18"/>
+                <w:lang w:val="en-US" w:eastAsia="ru-RU"/>
+              </w:rPr>
+              <w:t xml:space="preserve">Company </w:t>
+            </w:r>
+            <w:r>
+              <w:rPr>
+                <w:rFonts w:ascii="Tahoma" w:hAnsi="Tahoma" w:cs="Tahoma"/>
+                <w:b/>
+                <w:color w:val="595959"/>
+                <w:sz w:val="18"/>
+                <w:szCs w:val="18"/>
+                <w:lang w:eastAsia="ru-RU"/>
+              </w:rPr>
+              <w:t>Location:</w:t>
+            </w:r>
+          </w:p>
+        </w:tc>
+        <w:tc>
+          <w:tcPr>
+            <w:tcW w:w="7248" w:type="dxa"/>
+            <w:vAlign w:val="center"/>
+          </w:tcPr>
+          <w:p>
+            <w:pPr>
+              <w:pStyle w:val="Description"/>
+              <w:spacing w:before="0" w:after="0"/>
+              <w:jc w:val="left"/>
+              <w:rPr>
+                <w:rFonts w:ascii="Tahoma" w:hAnsi="Tahoma" w:cs="Tahoma"/>
+                <w:color w:val="595959"/>
+                <w:sz w:val="20"/>
+                <w:lang w:val="en-US" w:eastAsia="ru-RU"/>
+              </w:rPr>
+            </w:pPr>
+            <w:r>
+              <w:rPr>
+                <w:rFonts w:ascii="Tahoma" w:hAnsi="Tahoma" w:cs="Tahoma"/>
+                <w:color w:val="595959"/>
+                <w:sz w:val="20"/>
+                <w:lang w:val="en-US" w:eastAsia="ru-RU"/>
+              </w:rPr>
+              <w:t>Minsk, Belarus</w:t>
+            </w:r>
+          </w:p>
+        </w:tc>
+      </w:tr>
+      <w:tr>
+        <w:trPr>
+          <w:trHeight w:val="284"/>
+          <w:jc w:val="center"/>
+        </w:trPr>
+        <w:tc>
+          <w:tcPr>
+            <w:tcW w:w="2958" w:type="dxa"/>
+            <w:vAlign w:val="center"/>
+          </w:tcPr>
+          <w:p>
+            <w:pPr>
+              <w:pStyle w:val="Description"/>
+              <w:spacing w:before="0" w:after="0"/>
+              <w:jc w:val="left"/>
+              <w:rPr>
+                <w:rFonts w:ascii="Tahoma" w:hAnsi="Tahoma" w:cs="Tahoma"/>
+                <w:b/>
+                <w:color w:val="595959"/>
+                <w:sz w:val="18"/>
+                <w:szCs w:val="18"/>
+                <w:lang w:eastAsia="ru-RU"/>
+              </w:rPr>
+            </w:pPr>
+            <w:r>
+              <w:rPr>
+                <w:rFonts w:ascii="Tahoma" w:hAnsi="Tahoma" w:cs="Tahoma"/>
+                <w:b/>
+                <w:color w:val="595959"/>
+                <w:sz w:val="18"/>
+                <w:szCs w:val="18"/>
+                <w:lang w:eastAsia="ru-RU"/>
+              </w:rPr>
+              <w:t>Duration:</w:t>
+            </w:r>
+          </w:p>
+        </w:tc>
+        <w:tc>
+          <w:tcPr>
+            <w:tcW w:w="7248" w:type="dxa"/>
+            <w:vAlign w:val="center"/>
+          </w:tcPr>
+          <w:p>
+            <w:pPr>
+              <w:pStyle w:val="Description"/>
+              <w:spacing w:before="0" w:after="0"/>
+              <w:jc w:val="left"/>
+              <w:rPr>
+                <w:rStyle w:val="hps"/>
+                <w:rFonts w:ascii="Tahoma" w:hAnsi="Tahoma" w:cs="Tahoma"/>
+                <w:color w:val="595959"/>
+                <w:sz w:val="20"/>
+                <w:lang w:val="en"/>
+              </w:rPr>
+            </w:pPr>
+            <w:r>
+              <w:rPr>
+                <w:rFonts w:ascii="Tahoma" w:hAnsi="Tahoma" w:cs="Tahoma"/>
+                <w:color w:val="595959"/>
+                <w:sz w:val="20"/>
+                <w:lang w:val="ru-RU"/>
+              </w:rPr>
+              <w:t>11</w:t>
+            </w:r>
+            <w:r>
+              <w:rPr>
+                <w:rFonts w:ascii="Tahoma" w:hAnsi="Tahoma" w:cs="Tahoma"/>
+                <w:color w:val="595959"/>
+                <w:sz w:val="20"/>
+                <w:lang w:val="ru-RU"/>
+              </w:rPr>
+              <w:t>/</w:t>
+            </w:r>
+            <w:r>
+              <w:rPr>
+                <w:rFonts w:ascii="Tahoma" w:hAnsi="Tahoma" w:cs="Tahoma"/>
+                <w:color w:val="595959"/>
+                <w:sz w:val="20"/>
+                <w:lang w:val="ru-RU"/>
+              </w:rPr>
+              <w:t>2016</w:t>
+            </w:r>
+            <w:r>
+              <w:rPr>
+                <w:rFonts w:ascii="Tahoma" w:hAnsi="Tahoma" w:cs="Tahoma"/>
+                <w:color w:val="595959"/>
+                <w:sz w:val="20"/>
+              </w:rPr>
+              <w:t xml:space="preserve"> – </w:t>
+            </w:r>
+            <w:r>
+              <w:rPr>
+                <w:rFonts w:ascii="Tahoma" w:hAnsi="Tahoma" w:cs="Tahoma"/>
+                <w:color w:val="595959"/>
+                <w:sz w:val="20"/>
+              </w:rPr>
+              <w:t>07</w:t>
+            </w:r>
+            <w:r>
+              <w:rPr>
+                <w:rFonts w:ascii="Tahoma" w:hAnsi="Tahoma" w:cs="Tahoma"/>
+                <w:color w:val="595959"/>
+                <w:sz w:val="20"/>
+              </w:rPr>
+              <w:t>/201</w:t>
+            </w:r>
+            <w:r>
+              <w:rPr>
+                <w:rFonts w:ascii="Tahoma" w:hAnsi="Tahoma" w:cs="Tahoma"/>
+                <w:color w:val="595959"/>
+                <w:sz w:val="20"/>
+              </w:rPr>
+              <w:t>7</w:t>
+            </w:r>
+          </w:p>
+        </w:tc>
+      </w:tr>
+      <w:tr>
+        <w:trPr>
+          <w:trHeight w:val="284"/>
+          <w:jc w:val="center"/>
+        </w:trPr>
+        <w:tc>
+          <w:tcPr>
+            <w:tcW w:w="2958" w:type="dxa"/>
+            <w:vAlign w:val="center"/>
+          </w:tcPr>
+          <w:p>
+            <w:pPr>
+              <w:pStyle w:val="Description"/>
+              <w:spacing w:before="0" w:after="0"/>
+              <w:jc w:val="left"/>
+              <w:rPr>
+                <w:rFonts w:ascii="Tahoma" w:hAnsi="Tahoma" w:cs="Tahoma"/>
+                <w:color w:val="595959"/>
+                <w:sz w:val="18"/>
+                <w:szCs w:val="18"/>
+                <w:lang w:eastAsia="ru-RU"/>
+              </w:rPr>
+            </w:pPr>
+            <w:r>
+              <w:rPr>
+                <w:rFonts w:ascii="Tahoma" w:hAnsi="Tahoma" w:cs="Tahoma"/>
+                <w:b/>
+                <w:color w:val="595959"/>
+                <w:sz w:val="18"/>
+                <w:szCs w:val="18"/>
+                <w:lang w:eastAsia="ru-RU"/>
+              </w:rPr>
+              <w:t>Position:</w:t>
+            </w:r>
+          </w:p>
+        </w:tc>
+        <w:tc>
+          <w:tcPr>
+            <w:tcW w:w="7248" w:type="dxa"/>
+            <w:vAlign w:val="center"/>
+          </w:tcPr>
+          <w:p>
+            <w:pPr>
+              <w:pStyle w:val="Description"/>
+              <w:spacing w:before="0" w:after="0"/>
+              <w:jc w:val="left"/>
+              <w:rPr>
+                <w:rFonts w:ascii="Tahoma" w:hAnsi="Tahoma" w:cs="Tahoma"/>
+                <w:color w:val="595959"/>
+                <w:sz w:val="20"/>
+                <w:lang w:eastAsia="ru-RU"/>
+              </w:rPr>
+            </w:pPr>
+            <w:r>
+              <w:rPr>
+                <w:rStyle w:val="hps"/>
+                <w:rFonts w:ascii="Tahoma" w:hAnsi="Tahoma" w:cs="Tahoma"/>
+                <w:color w:val="595959"/>
+                <w:sz w:val="20"/>
+                <w:lang w:val="en"/>
+              </w:rPr>
+              <w:t>Student</w:t>
+            </w:r>
+            <w:r>
+              <w:rPr>
+                <w:rStyle w:val="hps"/>
+                <w:rFonts w:ascii="Tahoma" w:hAnsi="Tahoma" w:cs="Tahoma"/>
+                <w:color w:val="595959"/>
+                <w:sz w:val="20"/>
+                <w:lang w:val="en"/>
+              </w:rPr>
+              <w:t xml:space="preserve"> </w:t>
+            </w:r>
+            <w:r>
+              <w:rPr>
+                <w:rStyle w:val="shorttext"/>
+                <w:rFonts w:ascii="Tahoma" w:hAnsi="Tahoma" w:cs="Tahoma"/>
+                <w:color w:val="595959"/>
+                <w:sz w:val="20"/>
+                <w:lang w:val="en"/>
+              </w:rPr>
+              <w:t>(</w:t>
+            </w:r>
+            <w:r>
+              <w:rPr>
+                <w:rStyle w:val="hps"/>
+                <w:rFonts w:ascii="Tahoma" w:hAnsi="Tahoma" w:cs="Tahoma"/>
+                <w:color w:val="595959"/>
+                <w:sz w:val="20"/>
+                <w:lang w:val="en"/>
+              </w:rPr>
+              <w:t>paid</w:t>
+            </w:r>
+            <w:r>
+              <w:rPr>
+                <w:rStyle w:val="shorttext"/>
+                <w:rFonts w:ascii="Tahoma" w:hAnsi="Tahoma" w:cs="Tahoma"/>
+                <w:color w:val="595959"/>
+                <w:sz w:val="20"/>
+                <w:lang w:val="en"/>
+              </w:rPr>
+              <w:t xml:space="preserve"> </w:t>
+            </w:r>
+            <w:r>
+              <w:rPr>
+                <w:rStyle w:val="hps"/>
+                <w:rFonts w:ascii="Tahoma" w:hAnsi="Tahoma" w:cs="Tahoma"/>
+                <w:color w:val="595959"/>
+                <w:sz w:val="20"/>
+                <w:lang w:val="en"/>
+              </w:rPr>
+              <w:t>training)</w:t>
+            </w:r>
+          </w:p>
+        </w:tc>
+      </w:tr>
+      <w:tr>
+        <w:trPr>
+          <w:trHeight w:val="284"/>
+          <w:jc w:val="center"/>
+        </w:trPr>
+        <w:tc>
+          <w:tcPr>
+            <w:tcW w:w="2958" w:type="dxa"/>
+            <w:vAlign w:val="center"/>
+          </w:tcPr>
+          <w:p>
+            <w:pPr>
+              <w:pStyle w:val="Description"/>
+              <w:spacing w:before="0" w:after="0"/>
+              <w:jc w:val="left"/>
+              <w:rPr>
+                <w:rFonts w:ascii="Tahoma" w:hAnsi="Tahoma" w:cs="Tahoma"/>
+                <w:color w:val="595959"/>
+                <w:sz w:val="18"/>
+                <w:szCs w:val="18"/>
+                <w:lang w:eastAsia="ru-RU"/>
+              </w:rPr>
+            </w:pPr>
+            <w:r>
+              <w:rPr>
+                <w:rFonts w:ascii="Tahoma" w:hAnsi="Tahoma" w:cs="Tahoma"/>
+                <w:b/>
+                <w:color w:val="595959"/>
+                <w:sz w:val="18"/>
+                <w:szCs w:val="18"/>
+                <w:lang w:eastAsia="ru-RU"/>
+              </w:rPr>
+              <w:t>Responsibilities:</w:t>
+            </w:r>
+            <w:r>
+              <w:rPr>
+                <w:rFonts w:ascii="Tahoma" w:hAnsi="Tahoma" w:cs="Tahoma"/>
+                <w:color w:val="595959"/>
+                <w:sz w:val="18"/>
+                <w:szCs w:val="18"/>
+                <w:lang w:eastAsia="ru-RU"/>
+              </w:rPr>
+              <w:t xml:space="preserve"> </w:t>
+            </w:r>
+          </w:p>
+        </w:tc>
+        <w:tc>
+          <w:tcPr>
+            <w:tcW w:w="7248" w:type="dxa"/>
+            <w:vAlign w:val="center"/>
+          </w:tcPr>
           <w:p>
             <w:pPr>
               <w:pStyle w:val="ArrowGreenBullets"/>
               <w:rPr>
                 <w:color w:val="595959"/>
-              </w:rPr>
-            </w:pPr>
-            <w:r>
-              <w:rPr>
-                <w:color w:val="595959"/>
-              </w:rPr>
-              <w:t>.NET</w:t>
-            </w:r>
-          </w:p>
-          <w:p>
-            <w:pPr>
-              <w:pStyle w:val="ArrowGreenBullets"/>
-              <w:rPr>
-                <w:color w:val="595959"/>
-              </w:rPr>
-            </w:pPr>
-            <w:r>
-              <w:rPr>
-                <w:color w:val="595959"/>
-              </w:rPr>
-              <w:t>.NET Core</w:t>
-            </w:r>
-          </w:p>
-          <w:p>
-            <w:pPr>
-              <w:pStyle w:val="ArrowGreenBullets"/>
-              <w:rPr>
-                <w:color w:val="595959"/>
-              </w:rPr>
-            </w:pPr>
-            <w:r>
-              <w:rPr>
-                <w:color w:val="595959"/>
-              </w:rPr>
-              <w:t>Azure</w:t>
-            </w:r>
-          </w:p>
-          <w:p>
-            <w:pPr>
-              <w:pStyle w:val="GreenTable-Resume"/>
-              <w:rPr>
-                <w:bCs/>
-                <w:color w:val="595959"/>
-              </w:rPr>
-            </w:pPr>
-            <w:r>
-              <w:rPr>
-                <w:b/>
-                <w:bCs/>
-                <w:color w:val="595959"/>
-              </w:rPr>
-              <w:t>Tools:</w:t>
-            </w:r>
-          </w:p>
-          <w:p>
-            <w:pPr>
-              <w:pStyle w:val="ArrowGreenBullets"/>
-              <w:rPr>
-                <w:color w:val="595959"/>
-              </w:rPr>
-            </w:pPr>
-            <w:r>
-              <w:rPr>
-                <w:color w:val="595959"/>
-              </w:rPr>
-              <w:t xml:space="preserve">Visual Studio 2015 </w:t>
-            </w:r>
-          </w:p>
-          <w:p>
-            <w:pPr>
-              <w:pStyle w:val="ArrowGreenBullets"/>
-              <w:rPr>
-                <w:color w:val="595959"/>
-              </w:rPr>
-            </w:pPr>
-            <w:r>
-              <w:rPr>
-                <w:color w:val="595959"/>
-              </w:rPr>
-              <w:t>TFS</w:t>
-            </w:r>
-            <w:r>
-              <w:rPr>
-                <w:color w:val="595959"/>
-              </w:rPr>
-              <w:t xml:space="preserve"> CI</w:t>
-            </w:r>
-          </w:p>
-          <w:p>
-            <w:pPr>
-              <w:pStyle w:val="ArrowGreenBullets"/>
-              <w:rPr>
-                <w:color w:val="595959"/>
-              </w:rPr>
-            </w:pPr>
-            <w:r>
-              <w:rPr>
-                <w:color w:val="595959"/>
-              </w:rPr>
-              <w:t>TFS Git</w:t>
-            </w:r>
-          </w:p>
-          <w:p>
-            <w:pPr>
-              <w:pStyle w:val="ArrowGreenBullets"/>
-              <w:rPr>
-                <w:color w:val="595959"/>
-              </w:rPr>
-            </w:pPr>
-            <w:r>
-              <w:rPr>
-                <w:color w:val="595959"/>
-              </w:rPr>
-              <w:t>Jira</w:t>
-            </w:r>
-          </w:p>
-          <w:p>
-            <w:pPr>
-              <w:pStyle w:val="ArrowGreenBullets"/>
-              <w:rPr>
-                <w:color w:val="595959"/>
-              </w:rPr>
-            </w:pPr>
-            <w:r>
-              <w:rPr>
-                <w:color w:val="595959"/>
-              </w:rPr>
-              <w:t>Confluence</w:t>
-            </w:r>
-          </w:p>
-          <w:p>
-            <w:pPr>
-              <w:pStyle w:val="ArrowGreenBullets"/>
-              <w:rPr>
-                <w:color w:val="595959"/>
-              </w:rPr>
-            </w:pPr>
-            <w:r>
-              <w:rPr>
-                <w:color w:val="595959"/>
-              </w:rPr>
-              <w:t>DevProm</w:t>
-            </w:r>
-          </w:p>
-          <w:p>
-            <w:pPr>
-              <w:pStyle w:val="ArrowGreenBullets"/>
-              <w:rPr>
-                <w:color w:val="595959"/>
-              </w:rPr>
-            </w:pPr>
-            <w:r>
-              <w:rPr>
-                <w:color w:val="595959"/>
-              </w:rPr>
-              <w:t>Slack</w:t>
-            </w:r>
-          </w:p>
-          <w:p>
-            <w:pPr>
-              <w:pStyle w:val="GreenTable-Resume"/>
-              <w:rPr>
-                <w:b/>
-                <w:bCs/>
-                <w:color w:val="595959"/>
-              </w:rPr>
-            </w:pPr>
-            <w:r>
-              <w:rPr>
-                <w:b/>
-                <w:bCs/>
-                <w:color w:val="595959"/>
-              </w:rPr>
-              <w:t>Languages &amp; Technologies:</w:t>
-            </w:r>
-          </w:p>
-          <w:p>
-            <w:pPr>
-              <w:pStyle w:val="ArrowGreenBullets"/>
-              <w:rPr>
-                <w:color w:val="595959"/>
-              </w:rPr>
-            </w:pPr>
-            <w:r>
-              <w:rPr>
-                <w:color w:val="595959"/>
-              </w:rPr>
-              <w:t>C#</w:t>
-            </w:r>
-          </w:p>
-          <w:p>
-            <w:pPr>
-              <w:pStyle w:val="ArrowGreenBullets"/>
-              <w:rPr>
-                <w:color w:val="595959"/>
-              </w:rPr>
-            </w:pPr>
-            <w:r>
-              <w:rPr>
-                <w:color w:val="595959"/>
-              </w:rPr>
-              <w:t>MVC</w:t>
-            </w:r>
-          </w:p>
-          <w:p>
-            <w:pPr>
-              <w:pStyle w:val="ArrowGreenBullets"/>
-              <w:rPr>
-                <w:color w:val="595959"/>
-              </w:rPr>
-            </w:pPr>
-            <w:r>
-              <w:rPr>
-                <w:color w:val="595959"/>
-              </w:rPr>
-              <w:t>Web API</w:t>
-            </w:r>
-          </w:p>
-          <w:p>
-            <w:pPr>
-              <w:pStyle w:val="ArrowGreenBullets"/>
-              <w:rPr>
-                <w:color w:val="595959"/>
-              </w:rPr>
-            </w:pPr>
-            <w:r>
-              <w:rPr>
-                <w:color w:val="595959"/>
-              </w:rPr>
-              <w:t>Azure Web Jobs (console applications)</w:t>
-            </w:r>
-          </w:p>
-          <w:p>
-            <w:pPr>
-              <w:pStyle w:val="ArrowGreenBullets"/>
-              <w:rPr>
-                <w:color w:val="595959"/>
-              </w:rPr>
-            </w:pPr>
-            <w:r>
-              <w:rPr>
-                <w:color w:val="595959"/>
-              </w:rPr>
-              <w:t>Microservice architect</w:t>
-            </w:r>
-          </w:p>
-          <w:p>
-            <w:pPr>
-              <w:pStyle w:val="ArrowGreenBullets"/>
-              <w:rPr>
-                <w:color w:val="595959"/>
-              </w:rPr>
-            </w:pPr>
-            <w:r>
-              <w:rPr>
-                <w:color w:val="595959"/>
-              </w:rPr>
-              <w:t xml:space="preserve">Entity Framework </w:t>
-            </w:r>
-          </w:p>
-          <w:p>
-            <w:pPr>
-              <w:pStyle w:val="ArrowGreenBullets"/>
-              <w:rPr>
-                <w:color w:val="595959"/>
-              </w:rPr>
-            </w:pPr>
-            <w:r>
-              <w:rPr>
-                <w:color w:val="595959"/>
-              </w:rPr>
-              <w:t>MSSQL</w:t>
-            </w:r>
-          </w:p>
-          <w:p>
-            <w:pPr>
-              <w:pStyle w:val="ArrowGreenBullets"/>
-              <w:rPr>
-                <w:color w:val="595959"/>
-              </w:rPr>
-            </w:pPr>
-            <w:r>
-              <w:rPr>
-                <w:color w:val="595959"/>
-              </w:rPr>
-              <w:t>Dapper</w:t>
-            </w:r>
-          </w:p>
-          <w:p>
-            <w:pPr>
-              <w:pStyle w:val="ArrowGreenBullets"/>
-              <w:rPr>
-                <w:color w:val="595959"/>
-              </w:rPr>
-            </w:pPr>
-            <w:r>
-              <w:rPr>
-                <w:color w:val="595959"/>
-              </w:rPr>
-              <w:t>AngularJS</w:t>
-            </w:r>
-          </w:p>
-          <w:p>
-            <w:pPr>
-              <w:pStyle w:val="ArrowGreenBullets"/>
-              <w:rPr>
-                <w:color w:val="595959"/>
-              </w:rPr>
-            </w:pPr>
-            <w:r>
-              <w:rPr>
-                <w:color w:val="595959"/>
-              </w:rPr>
-              <w:t>Swagger</w:t>
-            </w:r>
-          </w:p>
-          <w:p>
-            <w:pPr>
-              <w:pStyle w:val="ArrowGreenBullets"/>
-              <w:rPr>
-                <w:color w:val="595959"/>
-              </w:rPr>
-            </w:pPr>
-            <w:r>
-              <w:rPr>
-                <w:color w:val="595959"/>
-              </w:rPr>
-              <w:t>MS Bot Framework</w:t>
-            </w:r>
-          </w:p>
-          <w:p>
-            <w:pPr>
-              <w:pStyle w:val="ArrowGreenBullets"/>
-              <w:rPr>
-                <w:color w:val="595959"/>
                 <w:lang w:eastAsia="ru-RU"/>
               </w:rPr>
             </w:pPr>
             <w:r>
               <w:rPr>
-                <w:color w:val="595959"/>
-              </w:rPr>
-              <w:t>Unity DILog4net</w:t>
-            </w:r>
-          </w:p>
-          <w:p>
-            <w:pPr>
-              <w:pStyle w:val="ArrowGreenBullets"/>
+                <w:lang w:val="en"/>
+              </w:rPr>
+              <w:t xml:space="preserve">Learning </w:t>
+            </w:r>
+            <w:r>
+              <w:rPr>
+                <w:lang w:val="en"/>
+              </w:rPr>
+              <w:t>Java</w:t>
+            </w:r>
+            <w:r>
+              <w:rPr>
+                <w:lang w:val="en"/>
+              </w:rPr>
+              <w:t xml:space="preserve"> platform and related technologies</w:t>
+            </w:r>
+          </w:p>
+          <w:p>
+            <w:pPr>
+              <w:pStyle w:val="ArrowBlueBullets"/>
               <w:numPr>
                 <w:ilvl w:val="0"/>
                 <w:numId w:val="0"/>
               </w:numPr>
-              <w:ind w:left="453"/>
-              <w:rPr>
-                <w:color w:val="595959"/>
+              <w:ind w:left="454"/>
+              <w:jc w:val="left"/>
+              <w:rPr>
+                <w:shd w:val="clear" w:color="auto" w:fill="FFFFFF"/>
+              </w:rPr>
+            </w:pPr>
+            <w:r>
+              <w:rPr>
+                <w:shd w:val="clear" w:color="auto" w:fill="FFFFFF"/>
+              </w:rPr>
+              <w:t>Here is a link</w:t>
+            </w:r>
+            <w:r>
+              <w:rPr>
+                <w:shd w:val="clear" w:color="auto" w:fill="FFFFFF"/>
+              </w:rPr>
+              <w:t xml:space="preserve"> to my project while </w:t>
+            </w:r>
+            <w:r>
+              <w:rPr>
+                <w:shd w:val="clear" w:color="auto" w:fill="FFFFFF"/>
+              </w:rPr>
+              <w:t xml:space="preserve">I was studying: </w:t>
+            </w:r>
+            <w:hyperlink r:id="rId11" w:history="1">
+              <w:r>
+                <w:rPr>
+                  <w:rStyle w:val="Hyperlink"/>
+                  <w:shd w:val="clear" w:color="auto" w:fill="FFFFFF"/>
+                </w:rPr>
+                <w:t>https://bitbucket.org/IvanStrazhevich/cskhib/src/9f17530f40a932f8c4688726b3858a2177d02c24?at=master</w:t>
+              </w:r>
+            </w:hyperlink>
+          </w:p>
+        </w:tc>
+      </w:tr>
+      <w:tr>
+        <w:trPr>
+          <w:trHeight w:val="284"/>
+          <w:jc w:val="center"/>
+        </w:trPr>
+        <w:tc>
+          <w:tcPr>
+            <w:tcW w:w="2958" w:type="dxa"/>
+            <w:vAlign w:val="center"/>
+          </w:tcPr>
+          <w:p>
+            <w:pPr>
+              <w:pStyle w:val="Description"/>
+              <w:spacing w:before="0" w:after="0"/>
+              <w:jc w:val="left"/>
+              <w:rPr>
+                <w:rFonts w:ascii="Tahoma" w:hAnsi="Tahoma" w:cs="Tahoma"/>
+                <w:b/>
+                <w:color w:val="595959"/>
+                <w:sz w:val="18"/>
+                <w:szCs w:val="18"/>
                 <w:lang w:eastAsia="ru-RU"/>
               </w:rPr>
             </w:pPr>
-          </w:p>
+            <w:r>
+              <w:rPr>
+                <w:rFonts w:ascii="Tahoma" w:hAnsi="Tahoma" w:cs="Tahoma"/>
+                <w:b/>
+                <w:color w:val="595959"/>
+                <w:sz w:val="18"/>
+                <w:szCs w:val="18"/>
+                <w:lang w:eastAsia="ru-RU"/>
+              </w:rPr>
+              <w:t>Tools &amp; Technologies:</w:t>
+            </w:r>
+          </w:p>
+        </w:tc>
+        <w:tc>
+          <w:tcPr>
+            <w:tcW w:w="7248" w:type="dxa"/>
+            <w:vAlign w:val="center"/>
+          </w:tcPr>
           <w:p>
             <w:pPr>
               <w:pStyle w:val="ArrowGreenBullets"/>
@@ -4419,7 +4363,7 @@
               <w:rPr>
                 <w:color w:val="595959"/>
               </w:rPr>
-              <w:t>JavaEE</w:t>
+              <w:t>Java SE</w:t>
             </w:r>
           </w:p>
           <w:p>
@@ -4432,22 +4376,141 @@
             <w:r>
               <w:rPr>
                 <w:color w:val="595959"/>
+                <w:lang w:eastAsia="ru-RU"/>
+              </w:rPr>
+              <w:t>Java EE</w:t>
+            </w:r>
+          </w:p>
+          <w:p>
+            <w:pPr>
+              <w:pStyle w:val="ArrowGreenBullets"/>
+              <w:rPr>
+                <w:color w:val="595959"/>
+                <w:lang w:eastAsia="ru-RU"/>
+              </w:rPr>
+            </w:pPr>
+            <w:r>
+              <w:rPr>
+                <w:color w:val="595959"/>
+                <w:lang w:eastAsia="ru-RU"/>
+              </w:rPr>
+              <w:t>MySQL</w:t>
+            </w:r>
+          </w:p>
+          <w:p>
+            <w:pPr>
+              <w:pStyle w:val="ArrowGreenBullets"/>
+              <w:rPr>
+                <w:rStyle w:val="shorttext"/>
+                <w:color w:val="595959"/>
+                <w:lang w:eastAsia="ru-RU"/>
+              </w:rPr>
+            </w:pPr>
+            <w:r>
+              <w:rPr>
+                <w:rStyle w:val="shorttext"/>
+                <w:color w:val="595959"/>
+                <w:lang w:val="en"/>
+              </w:rPr>
+              <w:t>JDBC</w:t>
+            </w:r>
+          </w:p>
+          <w:p>
+            <w:pPr>
+              <w:pStyle w:val="ArrowGreenBullets"/>
+              <w:rPr>
+                <w:rStyle w:val="shorttext"/>
+                <w:color w:val="595959"/>
+                <w:lang w:eastAsia="ru-RU"/>
+              </w:rPr>
+            </w:pPr>
+            <w:r>
+              <w:rPr>
+                <w:rStyle w:val="shorttext"/>
+                <w:color w:val="595959"/>
+                <w:lang w:val="en"/>
+              </w:rPr>
+              <w:t>Maven</w:t>
+            </w:r>
+          </w:p>
+          <w:p>
+            <w:pPr>
+              <w:pStyle w:val="ArrowGreenBullets"/>
+              <w:rPr>
+                <w:rStyle w:val="shorttext"/>
+                <w:color w:val="595959"/>
+                <w:lang w:eastAsia="ru-RU"/>
+              </w:rPr>
+            </w:pPr>
+            <w:r>
+              <w:rPr>
+                <w:rStyle w:val="shorttext"/>
+                <w:color w:val="595959"/>
+                <w:lang w:val="en"/>
+              </w:rPr>
+              <w:t>Git</w:t>
+            </w:r>
+          </w:p>
+          <w:p>
+            <w:pPr>
+              <w:pStyle w:val="ArrowGreenBullets"/>
+              <w:rPr>
+                <w:rStyle w:val="shorttext"/>
+                <w:color w:val="595959"/>
+                <w:lang w:eastAsia="ru-RU"/>
+              </w:rPr>
+            </w:pPr>
+            <w:r>
+              <w:rPr>
+                <w:rStyle w:val="shorttext"/>
+                <w:color w:val="595959"/>
+                <w:lang w:val="en"/>
+              </w:rPr>
+              <w:t>Junit(basics)</w:t>
+            </w:r>
+          </w:p>
+          <w:p>
+            <w:pPr>
+              <w:pStyle w:val="ArrowGreenBullets"/>
+              <w:rPr>
+                <w:rStyle w:val="shorttext"/>
+                <w:color w:val="595959"/>
+                <w:lang w:eastAsia="ru-RU"/>
+              </w:rPr>
+            </w:pPr>
+            <w:r>
+              <w:rPr>
+                <w:rStyle w:val="shorttext"/>
+                <w:color w:val="595959"/>
+                <w:lang w:val="en"/>
               </w:rPr>
               <w:t>Hibernate</w:t>
             </w:r>
+            <w:r>
+              <w:rPr>
+                <w:rStyle w:val="shorttext"/>
+                <w:color w:val="595959"/>
+                <w:lang w:val="en"/>
+              </w:rPr>
+              <w:t xml:space="preserve"> ORM</w:t>
+            </w:r>
           </w:p>
           <w:p>
             <w:pPr>
               <w:pStyle w:val="ArrowGreenBullets"/>
               <w:rPr>
-                <w:color w:val="595959"/>
-              </w:rPr>
-            </w:pPr>
-            <w:r>
-              <w:rPr>
-                <w:color w:val="595959"/>
-              </w:rPr>
-              <w:t>MySQL</w:t>
+                <w:rStyle w:val="shorttext"/>
+                <w:color w:val="595959"/>
+                <w:lang w:eastAsia="ru-RU"/>
+              </w:rPr>
+            </w:pPr>
+            <w:r>
+              <w:rPr>
+                <w:rStyle w:val="shorttext"/>
+                <w:color w:val="595959"/>
+                <w:lang w:val="en"/>
+              </w:rPr>
+              <w:t>Spring (basics)</w:t>
             </w:r>
           </w:p>
           <w:p>
@@ -4460,23 +4523,10 @@
             <w:r>
               <w:rPr>
                 <w:color w:val="595959"/>
-              </w:rPr>
-              <w:t>JUnit</w:t>
-            </w:r>
-          </w:p>
-          <w:p>
-            <w:pPr>
-              <w:pStyle w:val="ArrowGreenBullets"/>
-              <w:numPr>
-                <w:ilvl w:val="0"/>
-                <w:numId w:val="0"/>
-              </w:numPr>
-              <w:ind w:left="453"/>
-              <w:rPr>
-                <w:color w:val="595959"/>
                 <w:lang w:eastAsia="ru-RU"/>
               </w:rPr>
-            </w:pPr>
+              <w:t>Tomcat</w:t>
+            </w:r>
           </w:p>
         </w:tc>
       </w:tr>
@@ -4494,6 +4544,86 @@
           <w:sz w:val="18"/>
         </w:rPr>
       </w:pPr>
+    </w:p>
+    <w:p>
+      <w:pPr>
+        <w:pStyle w:val="ArrowBlueBullets"/>
+        <w:numPr>
+          <w:ilvl w:val="0"/>
+          <w:numId w:val="0"/>
+        </w:numPr>
+        <w:ind w:left="454" w:hanging="341"/>
+        <w:jc w:val="left"/>
+        <w:rPr>
+          <w:shd w:val="clear" w:color="auto" w:fill="FFFFFF"/>
+        </w:rPr>
+      </w:pPr>
+      <w:r>
+        <w:rPr>
+          <w:shd w:val="clear" w:color="auto" w:fill="FFFFFF"/>
+        </w:rPr>
+        <w:t>And</w:t>
+      </w:r>
+      <w:r>
+        <w:rPr>
+          <w:shd w:val="clear" w:color="auto" w:fill="FFFFFF"/>
+        </w:rPr>
+        <w:t xml:space="preserve"> </w:t>
+      </w:r>
+      <w:r>
+        <w:rPr>
+          <w:shd w:val="clear" w:color="auto" w:fill="FFFFFF"/>
+        </w:rPr>
+        <w:t xml:space="preserve">another </w:t>
+      </w:r>
+      <w:r>
+        <w:rPr>
+          <w:shd w:val="clear" w:color="auto" w:fill="FFFFFF"/>
+        </w:rPr>
+        <w:t xml:space="preserve">link to </w:t>
+      </w:r>
+      <w:r>
+        <w:rPr>
+          <w:shd w:val="clear" w:color="auto" w:fill="FFFFFF"/>
+        </w:rPr>
+        <w:t xml:space="preserve">one project </w:t>
+      </w:r>
+      <w:r>
+        <w:rPr>
+          <w:shd w:val="clear" w:color="auto" w:fill="FFFFFF"/>
+        </w:rPr>
+        <w:t>after I finished courses</w:t>
+      </w:r>
+      <w:r>
+        <w:rPr>
+          <w:shd w:val="clear" w:color="auto" w:fill="FFFFFF"/>
+        </w:rPr>
+        <w:t>,</w:t>
+      </w:r>
+      <w:r>
+        <w:rPr>
+          <w:shd w:val="clear" w:color="auto" w:fill="FFFFFF"/>
+        </w:rPr>
+        <w:t xml:space="preserve"> using JSF 2.0, JPA (Eclipseli</w:t>
+      </w:r>
+      <w:r>
+        <w:rPr>
+          <w:shd w:val="clear" w:color="auto" w:fill="FFFFFF"/>
+        </w:rPr>
+        <w:t>nk), EJB, Postgresq:</w:t>
+      </w:r>
+      <w:r>
+        <w:br/>
+      </w:r>
+      <w:hyperlink r:id="rId12" w:history="1">
+        <w:r>
+          <w:rPr>
+            <w:rStyle w:val="Hyperlink"/>
+            <w:shd w:val="clear" w:color="auto" w:fill="FFFFFF"/>
+          </w:rPr>
+          <w:t>https://bitbucket.org/IvanStrazhevich/sccoffeeshoprl/src/7ebafdea84076a2392f8b8567a0bee844c594e5c?at=master</w:t>
+        </w:r>
+      </w:hyperlink>
     </w:p>
     <w:p/>
     <w:sectPr>
@@ -5475,6 +5605,9 @@
   <w:num w:numId="4">
     <w:abstractNumId w:val="2"/>
   </w:num>
+  <w:num w:numId="5">
+    <w:abstractNumId w:val="2"/>
+  </w:num>
 </w:numbering>
 </file>
 
@@ -5650,7 +5783,6 @@
   <w:style w:type="character" w:default="1" w:styleId="DefaultParagraphFont">
     <w:name w:val="Default Paragraph Font"/>
     <w:uiPriority w:val="1"/>
-    <w:semiHidden/>
     <w:unhideWhenUsed/>
   </w:style>
   <w:style w:type="table" w:default="1" w:styleId="TableNormal">
@@ -5900,6 +6032,18 @@
     <w:basedOn w:val="DefaultParagraphFont"/>
     <w:rsid w:val="008F766C"/>
   </w:style>
+  <w:style w:type="character" w:styleId="FollowedHyperlink">
+    <w:name w:val="FollowedHyperlink"/>
+    <w:basedOn w:val="DefaultParagraphFont"/>
+    <w:uiPriority w:val="99"/>
+    <w:semiHidden/>
+    <w:unhideWhenUsed/>
+    <w:rsid w:val="00963D5E"/>
+    <w:rPr>
+      <w:color w:val="800080" w:themeColor="followedHyperlink"/>
+      <w:u w:val="single"/>
+    </w:rPr>
+  </w:style>
 </w:styles>
 </file>
 
@@ -6075,7 +6219,6 @@
   <w:style w:type="character" w:default="1" w:styleId="DefaultParagraphFont">
     <w:name w:val="Default Paragraph Font"/>
     <w:uiPriority w:val="1"/>
-    <w:semiHidden/>
     <w:unhideWhenUsed/>
   </w:style>
   <w:style w:type="table" w:default="1" w:styleId="TableNormal">
@@ -6324,6 +6467,18 @@
     <w:name w:val="apple-converted-space"/>
     <w:basedOn w:val="DefaultParagraphFont"/>
     <w:rsid w:val="008F766C"/>
+  </w:style>
+  <w:style w:type="character" w:styleId="FollowedHyperlink">
+    <w:name w:val="FollowedHyperlink"/>
+    <w:basedOn w:val="DefaultParagraphFont"/>
+    <w:uiPriority w:val="99"/>
+    <w:semiHidden/>
+    <w:unhideWhenUsed/>
+    <w:rsid w:val="00963D5E"/>
+    <w:rPr>
+      <w:color w:val="800080" w:themeColor="followedHyperlink"/>
+      <w:u w:val="single"/>
+    </w:rPr>
   </w:style>
 </w:styles>
 </file>

</xml_diff>